<commit_message>
- Initialize medical note delete api.
</commit_message>
<xml_diff>
--- a/002 - DOCUMENT/API Documentation/Olives/Medical/api_endpoints_medical-note.docx
+++ b/002 - DOCUMENT/API Documentation/Olives/Medical/api_endpoints_medical-note.docx
@@ -15,7 +15,6 @@
           <w:color w:val="000000" w:themeColor="text1"/>
           <w:sz w:val="40"/>
           <w:szCs w:val="40"/>
-          <w:highlight w:val="yellow"/>
         </w:rPr>
       </w:pPr>
       <w:r>
@@ -25,7 +24,6 @@
           <w:color w:val="000000" w:themeColor="text1"/>
           <w:sz w:val="40"/>
           <w:szCs w:val="40"/>
-          <w:highlight w:val="yellow"/>
         </w:rPr>
         <w:t xml:space="preserve">Mecial </w:t>
       </w:r>
@@ -36,7 +34,6 @@
           <w:color w:val="000000" w:themeColor="text1"/>
           <w:sz w:val="40"/>
           <w:szCs w:val="40"/>
-          <w:highlight w:val="yellow"/>
         </w:rPr>
         <w:t>note</w:t>
       </w:r>
@@ -47,7 +44,6 @@
           <w:color w:val="000000" w:themeColor="text1"/>
           <w:sz w:val="40"/>
           <w:szCs w:val="40"/>
-          <w:highlight w:val="yellow"/>
         </w:rPr>
         <w:t xml:space="preserve"> API</w:t>
       </w:r>
@@ -2648,7 +2644,7 @@
         <w:tc>
           <w:tcPr>
             <w:tcW w:w="1560" w:type="dxa"/>
-            <w:shd w:val="clear" w:color="auto" w:fill="FFFF00"/>
+            <w:shd w:val="clear" w:color="auto" w:fill="auto"/>
             <w:vAlign w:val="center"/>
           </w:tcPr>
           <w:p>
@@ -2710,7 +2706,7 @@
         <w:tc>
           <w:tcPr>
             <w:tcW w:w="9355" w:type="dxa"/>
-            <w:shd w:val="clear" w:color="auto" w:fill="FFFF00"/>
+            <w:shd w:val="clear" w:color="auto" w:fill="auto"/>
             <w:vAlign w:val="center"/>
           </w:tcPr>
           <w:p>
@@ -6173,7 +6169,7 @@
         <w:tc>
           <w:tcPr>
             <w:tcW w:w="1567" w:type="dxa"/>
-            <w:shd w:val="clear" w:color="auto" w:fill="FFFF00"/>
+            <w:shd w:val="clear" w:color="auto" w:fill="auto"/>
             <w:vAlign w:val="center"/>
           </w:tcPr>
           <w:p>
@@ -6225,7 +6221,7 @@
         <w:tc>
           <w:tcPr>
             <w:tcW w:w="9348" w:type="dxa"/>
-            <w:shd w:val="clear" w:color="auto" w:fill="FFFF00"/>
+            <w:shd w:val="clear" w:color="auto" w:fill="auto"/>
             <w:vAlign w:val="center"/>
           </w:tcPr>
           <w:p>
@@ -6238,17 +6234,15 @@
                 <w:color w:val="000000"/>
                 <w:sz w:val="19"/>
                 <w:szCs w:val="19"/>
-                <w:highlight w:val="white"/>
-                <w:lang w:val="vi-VN"/>
-              </w:rPr>
-            </w:pPr>
-            <w:r>
-              <w:rPr>
-                <w:rFonts w:ascii="Consolas" w:hAnsi="Consolas" w:cs="Consolas"/>
-                <w:color w:val="000000"/>
-                <w:sz w:val="19"/>
-                <w:szCs w:val="19"/>
-                <w:highlight w:val="white"/>
+                <w:lang w:val="vi-VN"/>
+              </w:rPr>
+            </w:pPr>
+            <w:r>
+              <w:rPr>
+                <w:rFonts w:ascii="Consolas" w:hAnsi="Consolas" w:cs="Consolas"/>
+                <w:color w:val="000000"/>
+                <w:sz w:val="19"/>
+                <w:szCs w:val="19"/>
                 <w:lang w:val="vi-VN"/>
               </w:rPr>
               <w:t>{</w:t>
@@ -6264,17 +6258,15 @@
                 <w:color w:val="000000"/>
                 <w:sz w:val="19"/>
                 <w:szCs w:val="19"/>
-                <w:highlight w:val="white"/>
-                <w:lang w:val="vi-VN"/>
-              </w:rPr>
-            </w:pPr>
-            <w:r>
-              <w:rPr>
-                <w:rFonts w:ascii="Consolas" w:hAnsi="Consolas" w:cs="Consolas"/>
-                <w:color w:val="000000"/>
-                <w:sz w:val="19"/>
-                <w:szCs w:val="19"/>
-                <w:highlight w:val="white"/>
+                <w:lang w:val="vi-VN"/>
+              </w:rPr>
+            </w:pPr>
+            <w:r>
+              <w:rPr>
+                <w:rFonts w:ascii="Consolas" w:hAnsi="Consolas" w:cs="Consolas"/>
+                <w:color w:val="000000"/>
+                <w:sz w:val="19"/>
+                <w:szCs w:val="19"/>
                 <w:lang w:val="vi-VN"/>
               </w:rPr>
               <w:t xml:space="preserve">  </w:t>
@@ -6285,7 +6277,6 @@
                 <w:color w:val="2E75B6"/>
                 <w:sz w:val="19"/>
                 <w:szCs w:val="19"/>
-                <w:highlight w:val="white"/>
                 <w:lang w:val="vi-VN"/>
               </w:rPr>
               <w:t>"Error"</w:t>
@@ -6296,7 +6287,6 @@
                 <w:color w:val="000000"/>
                 <w:sz w:val="19"/>
                 <w:szCs w:val="19"/>
-                <w:highlight w:val="white"/>
                 <w:lang w:val="vi-VN"/>
               </w:rPr>
               <w:t xml:space="preserve">: </w:t>
@@ -6307,7 +6297,6 @@
                 <w:color w:val="A31515"/>
                 <w:sz w:val="19"/>
                 <w:szCs w:val="19"/>
-                <w:highlight w:val="white"/>
                 <w:lang w:val="vi-VN"/>
               </w:rPr>
               <w:t>"</w:t>
@@ -6318,7 +6307,6 @@
                 <w:color w:val="A31515"/>
                 <w:sz w:val="19"/>
                 <w:szCs w:val="19"/>
-                <w:highlight w:val="white"/>
               </w:rPr>
               <w:t>W019</w:t>
             </w:r>
@@ -6328,7 +6316,6 @@
                 <w:color w:val="A31515"/>
                 <w:sz w:val="19"/>
                 <w:szCs w:val="19"/>
-                <w:highlight w:val="white"/>
                 <w:lang w:val="vi-VN"/>
               </w:rPr>
               <w:t>"</w:t>
@@ -6350,7 +6337,6 @@
                 <w:color w:val="000000"/>
                 <w:sz w:val="19"/>
                 <w:szCs w:val="19"/>
-                <w:highlight w:val="white"/>
                 <w:lang w:val="vi-VN"/>
               </w:rPr>
               <w:t>}</w:t>
@@ -6362,7 +6348,7 @@
         <w:tc>
           <w:tcPr>
             <w:tcW w:w="1567" w:type="dxa"/>
-            <w:shd w:val="clear" w:color="auto" w:fill="FFFF00"/>
+            <w:shd w:val="clear" w:color="auto" w:fill="auto"/>
             <w:vAlign w:val="center"/>
           </w:tcPr>
           <w:p>
@@ -6414,7 +6400,7 @@
         <w:tc>
           <w:tcPr>
             <w:tcW w:w="9348" w:type="dxa"/>
-            <w:shd w:val="clear" w:color="auto" w:fill="FFFF00"/>
+            <w:shd w:val="clear" w:color="auto" w:fill="auto"/>
             <w:vAlign w:val="center"/>
           </w:tcPr>
           <w:p>
@@ -6427,17 +6413,15 @@
                 <w:color w:val="000000"/>
                 <w:sz w:val="19"/>
                 <w:szCs w:val="19"/>
-                <w:highlight w:val="white"/>
-                <w:lang w:val="vi-VN"/>
-              </w:rPr>
-            </w:pPr>
-            <w:r>
-              <w:rPr>
-                <w:rFonts w:ascii="Consolas" w:hAnsi="Consolas" w:cs="Consolas"/>
-                <w:color w:val="000000"/>
-                <w:sz w:val="19"/>
-                <w:szCs w:val="19"/>
-                <w:highlight w:val="white"/>
+                <w:lang w:val="vi-VN"/>
+              </w:rPr>
+            </w:pPr>
+            <w:r>
+              <w:rPr>
+                <w:rFonts w:ascii="Consolas" w:hAnsi="Consolas" w:cs="Consolas"/>
+                <w:color w:val="000000"/>
+                <w:sz w:val="19"/>
+                <w:szCs w:val="19"/>
                 <w:lang w:val="vi-VN"/>
               </w:rPr>
               <w:t>{</w:t>
@@ -6453,17 +6437,15 @@
                 <w:color w:val="000000"/>
                 <w:sz w:val="19"/>
                 <w:szCs w:val="19"/>
-                <w:highlight w:val="white"/>
-                <w:lang w:val="vi-VN"/>
-              </w:rPr>
-            </w:pPr>
-            <w:r>
-              <w:rPr>
-                <w:rFonts w:ascii="Consolas" w:hAnsi="Consolas" w:cs="Consolas"/>
-                <w:color w:val="000000"/>
-                <w:sz w:val="19"/>
-                <w:szCs w:val="19"/>
-                <w:highlight w:val="white"/>
+                <w:lang w:val="vi-VN"/>
+              </w:rPr>
+            </w:pPr>
+            <w:r>
+              <w:rPr>
+                <w:rFonts w:ascii="Consolas" w:hAnsi="Consolas" w:cs="Consolas"/>
+                <w:color w:val="000000"/>
+                <w:sz w:val="19"/>
+                <w:szCs w:val="19"/>
                 <w:lang w:val="vi-VN"/>
               </w:rPr>
               <w:t xml:space="preserve">  </w:t>
@@ -6474,7 +6456,6 @@
                 <w:color w:val="2E75B6"/>
                 <w:sz w:val="19"/>
                 <w:szCs w:val="19"/>
-                <w:highlight w:val="white"/>
                 <w:lang w:val="vi-VN"/>
               </w:rPr>
               <w:t>"Error"</w:t>
@@ -6485,7 +6466,6 @@
                 <w:color w:val="000000"/>
                 <w:sz w:val="19"/>
                 <w:szCs w:val="19"/>
-                <w:highlight w:val="white"/>
                 <w:lang w:val="vi-VN"/>
               </w:rPr>
               <w:t xml:space="preserve">: </w:t>
@@ -6496,7 +6476,6 @@
                 <w:color w:val="A31515"/>
                 <w:sz w:val="19"/>
                 <w:szCs w:val="19"/>
-                <w:highlight w:val="white"/>
                 <w:lang w:val="vi-VN"/>
               </w:rPr>
               <w:t>"</w:t>
@@ -6507,7 +6486,6 @@
                 <w:color w:val="A31515"/>
                 <w:sz w:val="19"/>
                 <w:szCs w:val="19"/>
-                <w:highlight w:val="white"/>
               </w:rPr>
               <w:t>W023</w:t>
             </w:r>
@@ -6517,7 +6495,6 @@
                 <w:color w:val="A31515"/>
                 <w:sz w:val="19"/>
                 <w:szCs w:val="19"/>
-                <w:highlight w:val="white"/>
                 <w:lang w:val="vi-VN"/>
               </w:rPr>
               <w:t>"</w:t>
@@ -6539,7 +6516,6 @@
                 <w:color w:val="000000"/>
                 <w:sz w:val="19"/>
                 <w:szCs w:val="19"/>
-                <w:highlight w:val="white"/>
                 <w:lang w:val="vi-VN"/>
               </w:rPr>
               <w:t>}</w:t>
@@ -6551,7 +6527,7 @@
         <w:tc>
           <w:tcPr>
             <w:tcW w:w="1567" w:type="dxa"/>
-            <w:shd w:val="clear" w:color="auto" w:fill="FFFF00"/>
+            <w:shd w:val="clear" w:color="auto" w:fill="auto"/>
             <w:vAlign w:val="center"/>
           </w:tcPr>
           <w:p>
@@ -6603,7 +6579,7 @@
         <w:tc>
           <w:tcPr>
             <w:tcW w:w="9348" w:type="dxa"/>
-            <w:shd w:val="clear" w:color="auto" w:fill="FFFF00"/>
+            <w:shd w:val="clear" w:color="auto" w:fill="auto"/>
             <w:vAlign w:val="center"/>
           </w:tcPr>
           <w:p>
@@ -9777,7 +9753,7 @@
         <w:tc>
           <w:tcPr>
             <w:tcW w:w="1560" w:type="dxa"/>
-            <w:shd w:val="clear" w:color="auto" w:fill="FFFF00"/>
+            <w:shd w:val="clear" w:color="auto" w:fill="auto"/>
             <w:vAlign w:val="center"/>
           </w:tcPr>
           <w:p>
@@ -9839,7 +9815,7 @@
         <w:tc>
           <w:tcPr>
             <w:tcW w:w="9355" w:type="dxa"/>
-            <w:shd w:val="clear" w:color="auto" w:fill="FFFF00"/>
+            <w:shd w:val="clear" w:color="auto" w:fill="auto"/>
             <w:vAlign w:val="center"/>
           </w:tcPr>
           <w:p>
@@ -9852,17 +9828,15 @@
                 <w:color w:val="000000"/>
                 <w:sz w:val="19"/>
                 <w:szCs w:val="19"/>
-                <w:highlight w:val="white"/>
-                <w:lang w:val="vi-VN"/>
-              </w:rPr>
-            </w:pPr>
-            <w:r>
-              <w:rPr>
-                <w:rFonts w:ascii="Consolas" w:hAnsi="Consolas" w:cs="Consolas"/>
-                <w:color w:val="000000"/>
-                <w:sz w:val="19"/>
-                <w:szCs w:val="19"/>
-                <w:highlight w:val="white"/>
+                <w:lang w:val="vi-VN"/>
+              </w:rPr>
+            </w:pPr>
+            <w:r>
+              <w:rPr>
+                <w:rFonts w:ascii="Consolas" w:hAnsi="Consolas" w:cs="Consolas"/>
+                <w:color w:val="000000"/>
+                <w:sz w:val="19"/>
+                <w:szCs w:val="19"/>
                 <w:lang w:val="vi-VN"/>
               </w:rPr>
               <w:t>{</w:t>
@@ -9878,17 +9852,15 @@
                 <w:color w:val="000000"/>
                 <w:sz w:val="19"/>
                 <w:szCs w:val="19"/>
-                <w:highlight w:val="white"/>
-                <w:lang w:val="vi-VN"/>
-              </w:rPr>
-            </w:pPr>
-            <w:r>
-              <w:rPr>
-                <w:rFonts w:ascii="Consolas" w:hAnsi="Consolas" w:cs="Consolas"/>
-                <w:color w:val="000000"/>
-                <w:sz w:val="19"/>
-                <w:szCs w:val="19"/>
-                <w:highlight w:val="white"/>
+                <w:lang w:val="vi-VN"/>
+              </w:rPr>
+            </w:pPr>
+            <w:r>
+              <w:rPr>
+                <w:rFonts w:ascii="Consolas" w:hAnsi="Consolas" w:cs="Consolas"/>
+                <w:color w:val="000000"/>
+                <w:sz w:val="19"/>
+                <w:szCs w:val="19"/>
                 <w:lang w:val="vi-VN"/>
               </w:rPr>
               <w:t xml:space="preserve">  </w:t>
@@ -9899,7 +9871,6 @@
                 <w:color w:val="2E75B6"/>
                 <w:sz w:val="19"/>
                 <w:szCs w:val="19"/>
-                <w:highlight w:val="white"/>
                 <w:lang w:val="vi-VN"/>
               </w:rPr>
               <w:t>"Error"</w:t>
@@ -9910,7 +9881,6 @@
                 <w:color w:val="000000"/>
                 <w:sz w:val="19"/>
                 <w:szCs w:val="19"/>
-                <w:highlight w:val="white"/>
                 <w:lang w:val="vi-VN"/>
               </w:rPr>
               <w:t xml:space="preserve">: </w:t>
@@ -9921,7 +9891,6 @@
                 <w:color w:val="A31515"/>
                 <w:sz w:val="19"/>
                 <w:szCs w:val="19"/>
-                <w:highlight w:val="white"/>
                 <w:lang w:val="vi-VN"/>
               </w:rPr>
               <w:t>"</w:t>
@@ -9932,7 +9901,6 @@
                 <w:color w:val="A31515"/>
                 <w:sz w:val="19"/>
                 <w:szCs w:val="19"/>
-                <w:highlight w:val="white"/>
               </w:rPr>
               <w:t>W019</w:t>
             </w:r>
@@ -9942,7 +9910,6 @@
                 <w:color w:val="A31515"/>
                 <w:sz w:val="19"/>
                 <w:szCs w:val="19"/>
-                <w:highlight w:val="white"/>
                 <w:lang w:val="vi-VN"/>
               </w:rPr>
               <w:t>"</w:t>
@@ -9964,7 +9931,6 @@
                 <w:color w:val="000000"/>
                 <w:sz w:val="19"/>
                 <w:szCs w:val="19"/>
-                <w:highlight w:val="white"/>
                 <w:lang w:val="vi-VN"/>
               </w:rPr>
               <w:t>}</w:t>
@@ -10053,17 +10019,15 @@
                 <w:color w:val="000000"/>
                 <w:sz w:val="19"/>
                 <w:szCs w:val="19"/>
-                <w:highlight w:val="white"/>
-                <w:lang w:val="vi-VN"/>
-              </w:rPr>
-            </w:pPr>
-            <w:r>
-              <w:rPr>
-                <w:rFonts w:ascii="Consolas" w:hAnsi="Consolas" w:cs="Consolas"/>
-                <w:color w:val="000000"/>
-                <w:sz w:val="19"/>
-                <w:szCs w:val="19"/>
-                <w:highlight w:val="white"/>
+                <w:lang w:val="vi-VN"/>
+              </w:rPr>
+            </w:pPr>
+            <w:r>
+              <w:rPr>
+                <w:rFonts w:ascii="Consolas" w:hAnsi="Consolas" w:cs="Consolas"/>
+                <w:color w:val="000000"/>
+                <w:sz w:val="19"/>
+                <w:szCs w:val="19"/>
                 <w:lang w:val="vi-VN"/>
               </w:rPr>
               <w:t>{</w:t>
@@ -10079,17 +10043,15 @@
                 <w:color w:val="000000"/>
                 <w:sz w:val="19"/>
                 <w:szCs w:val="19"/>
-                <w:highlight w:val="white"/>
-                <w:lang w:val="vi-VN"/>
-              </w:rPr>
-            </w:pPr>
-            <w:r>
-              <w:rPr>
-                <w:rFonts w:ascii="Consolas" w:hAnsi="Consolas" w:cs="Consolas"/>
-                <w:color w:val="000000"/>
-                <w:sz w:val="19"/>
-                <w:szCs w:val="19"/>
-                <w:highlight w:val="white"/>
+                <w:lang w:val="vi-VN"/>
+              </w:rPr>
+            </w:pPr>
+            <w:r>
+              <w:rPr>
+                <w:rFonts w:ascii="Consolas" w:hAnsi="Consolas" w:cs="Consolas"/>
+                <w:color w:val="000000"/>
+                <w:sz w:val="19"/>
+                <w:szCs w:val="19"/>
                 <w:lang w:val="vi-VN"/>
               </w:rPr>
               <w:t xml:space="preserve">  </w:t>
@@ -10100,7 +10062,6 @@
                 <w:color w:val="2E75B6"/>
                 <w:sz w:val="19"/>
                 <w:szCs w:val="19"/>
-                <w:highlight w:val="white"/>
                 <w:lang w:val="vi-VN"/>
               </w:rPr>
               <w:t>"Error"</w:t>
@@ -10111,7 +10072,6 @@
                 <w:color w:val="000000"/>
                 <w:sz w:val="19"/>
                 <w:szCs w:val="19"/>
-                <w:highlight w:val="white"/>
                 <w:lang w:val="vi-VN"/>
               </w:rPr>
               <w:t xml:space="preserve">: </w:t>
@@ -10122,7 +10082,6 @@
                 <w:color w:val="A31515"/>
                 <w:sz w:val="19"/>
                 <w:szCs w:val="19"/>
-                <w:highlight w:val="white"/>
                 <w:lang w:val="vi-VN"/>
               </w:rPr>
               <w:t>"</w:t>
@@ -10133,7 +10092,6 @@
                 <w:color w:val="A31515"/>
                 <w:sz w:val="19"/>
                 <w:szCs w:val="19"/>
-                <w:highlight w:val="white"/>
               </w:rPr>
               <w:t>W006</w:t>
             </w:r>
@@ -10143,7 +10101,6 @@
                 <w:color w:val="A31515"/>
                 <w:sz w:val="19"/>
                 <w:szCs w:val="19"/>
-                <w:highlight w:val="white"/>
                 <w:lang w:val="vi-VN"/>
               </w:rPr>
               <w:t>"</w:t>
@@ -10160,17 +10117,15 @@
                 <w:color w:val="000000"/>
                 <w:sz w:val="19"/>
                 <w:szCs w:val="19"/>
-                <w:highlight w:val="white"/>
-                <w:lang w:val="vi-VN"/>
-              </w:rPr>
-            </w:pPr>
-            <w:r>
-              <w:rPr>
-                <w:rFonts w:ascii="Consolas" w:hAnsi="Consolas" w:cs="Consolas"/>
-                <w:color w:val="000000"/>
-                <w:sz w:val="19"/>
-                <w:szCs w:val="19"/>
-                <w:highlight w:val="white"/>
+                <w:lang w:val="vi-VN"/>
+              </w:rPr>
+            </w:pPr>
+            <w:r>
+              <w:rPr>
+                <w:rFonts w:ascii="Consolas" w:hAnsi="Consolas" w:cs="Consolas"/>
+                <w:color w:val="000000"/>
+                <w:sz w:val="19"/>
+                <w:szCs w:val="19"/>
                 <w:lang w:val="vi-VN"/>
               </w:rPr>
               <w:t>}</w:t>
@@ -10188,7 +10143,7 @@
               <w:bottom w:val="single" w:sz="4" w:space="0" w:color="auto"/>
               <w:right w:val="single" w:sz="4" w:space="0" w:color="auto"/>
             </w:tcBorders>
-            <w:shd w:val="clear" w:color="auto" w:fill="FFFF00"/>
+            <w:shd w:val="clear" w:color="auto" w:fill="auto"/>
             <w:vAlign w:val="center"/>
           </w:tcPr>
           <w:p>
@@ -10246,7 +10201,7 @@
               <w:bottom w:val="single" w:sz="4" w:space="0" w:color="auto"/>
               <w:right w:val="single" w:sz="4" w:space="0" w:color="auto"/>
             </w:tcBorders>
-            <w:shd w:val="clear" w:color="auto" w:fill="FFFF00"/>
+            <w:shd w:val="clear" w:color="auto" w:fill="auto"/>
             <w:vAlign w:val="center"/>
           </w:tcPr>
           <w:p>
@@ -10260,7 +10215,6 @@
                 <w:color w:val="000000"/>
                 <w:sz w:val="19"/>
                 <w:szCs w:val="19"/>
-                <w:highlight w:val="white"/>
                 <w:lang w:val="vi-VN"/>
               </w:rPr>
             </w:pPr>
@@ -10582,6 +10536,2281 @@
           <w:szCs w:val="28"/>
         </w:rPr>
         <w:lastRenderedPageBreak/>
+        <w:t>Delete</w:t>
+      </w:r>
+    </w:p>
+    <w:p>
+      <w:pPr>
+        <w:pStyle w:val="ListParagraph"/>
+        <w:numPr>
+          <w:ilvl w:val="1"/>
+          <w:numId w:val="3"/>
+        </w:numPr>
+        <w:rPr>
+          <w:rFonts w:ascii="Times New Roman" w:hAnsi="Times New Roman" w:cs="Times New Roman"/>
+          <w:color w:val="000000" w:themeColor="text1"/>
+          <w:sz w:val="28"/>
+          <w:szCs w:val="28"/>
+        </w:rPr>
+      </w:pPr>
+      <w:r>
+        <w:rPr>
+          <w:rFonts w:ascii="Times New Roman" w:hAnsi="Times New Roman" w:cs="Times New Roman"/>
+          <w:color w:val="000000" w:themeColor="text1"/>
+          <w:sz w:val="20"/>
+          <w:szCs w:val="20"/>
+        </w:rPr>
+        <w:t>Request</w:t>
+      </w:r>
+    </w:p>
+    <w:tbl>
+      <w:tblPr>
+        <w:tblW w:w="10915" w:type="dxa"/>
+        <w:tblInd w:w="-572" w:type="dxa"/>
+        <w:tblBorders>
+          <w:top w:val="single" w:sz="4" w:space="0" w:color="auto"/>
+          <w:left w:val="single" w:sz="4" w:space="0" w:color="auto"/>
+          <w:bottom w:val="single" w:sz="4" w:space="0" w:color="auto"/>
+          <w:right w:val="single" w:sz="4" w:space="0" w:color="auto"/>
+          <w:insideH w:val="single" w:sz="4" w:space="0" w:color="auto"/>
+          <w:insideV w:val="single" w:sz="4" w:space="0" w:color="auto"/>
+        </w:tblBorders>
+        <w:tblLook w:val="04A0" w:firstRow="1" w:lastRow="0" w:firstColumn="1" w:lastColumn="0" w:noHBand="0" w:noVBand="1"/>
+      </w:tblPr>
+      <w:tblGrid>
+        <w:gridCol w:w="1501"/>
+        <w:gridCol w:w="2410"/>
+        <w:gridCol w:w="1056"/>
+        <w:gridCol w:w="5948"/>
+      </w:tblGrid>
+      <w:tr>
+        <w:tc>
+          <w:tcPr>
+            <w:tcW w:w="1501" w:type="dxa"/>
+            <w:shd w:val="clear" w:color="auto" w:fill="9CC2E5"/>
+          </w:tcPr>
+          <w:p>
+            <w:pPr>
+              <w:jc w:val="center"/>
+              <w:rPr>
+                <w:rFonts w:ascii="Times New Roman" w:hAnsi="Times New Roman" w:cs="Times New Roman"/>
+                <w:b/>
+                <w:color w:val="000000" w:themeColor="text1"/>
+                <w:sz w:val="20"/>
+                <w:szCs w:val="20"/>
+              </w:rPr>
+            </w:pPr>
+            <w:r>
+              <w:rPr>
+                <w:rFonts w:ascii="Times New Roman" w:hAnsi="Times New Roman" w:cs="Times New Roman"/>
+                <w:b/>
+                <w:color w:val="000000" w:themeColor="text1"/>
+                <w:sz w:val="20"/>
+                <w:szCs w:val="20"/>
+              </w:rPr>
+              <w:t>Method</w:t>
+            </w:r>
+          </w:p>
+        </w:tc>
+        <w:tc>
+          <w:tcPr>
+            <w:tcW w:w="9414" w:type="dxa"/>
+            <w:gridSpan w:val="3"/>
+            <w:shd w:val="clear" w:color="auto" w:fill="9CC2E5"/>
+          </w:tcPr>
+          <w:p>
+            <w:pPr>
+              <w:pStyle w:val="ListParagraph"/>
+              <w:ind w:left="0"/>
+              <w:jc w:val="center"/>
+              <w:rPr>
+                <w:rFonts w:ascii="Times New Roman" w:hAnsi="Times New Roman" w:cs="Times New Roman"/>
+                <w:b/>
+                <w:color w:val="000000" w:themeColor="text1"/>
+                <w:sz w:val="20"/>
+                <w:szCs w:val="20"/>
+              </w:rPr>
+            </w:pPr>
+            <w:r>
+              <w:rPr>
+                <w:rFonts w:ascii="Times New Roman" w:hAnsi="Times New Roman" w:cs="Times New Roman"/>
+                <w:b/>
+                <w:color w:val="000000" w:themeColor="text1"/>
+                <w:sz w:val="20"/>
+                <w:szCs w:val="20"/>
+              </w:rPr>
+              <w:t>Url</w:t>
+            </w:r>
+          </w:p>
+        </w:tc>
+      </w:tr>
+      <w:tr>
+        <w:tc>
+          <w:tcPr>
+            <w:tcW w:w="1501" w:type="dxa"/>
+            <w:shd w:val="clear" w:color="auto" w:fill="auto"/>
+          </w:tcPr>
+          <w:p>
+            <w:pPr>
+              <w:pStyle w:val="ListParagraph"/>
+              <w:ind w:left="0"/>
+              <w:jc w:val="center"/>
+              <w:rPr>
+                <w:rFonts w:ascii="Times New Roman" w:hAnsi="Times New Roman" w:cs="Times New Roman"/>
+                <w:b/>
+                <w:color w:val="000000" w:themeColor="text1"/>
+                <w:sz w:val="20"/>
+                <w:szCs w:val="20"/>
+              </w:rPr>
+            </w:pPr>
+            <w:r>
+              <w:rPr>
+                <w:rFonts w:ascii="Times New Roman" w:hAnsi="Times New Roman" w:cs="Times New Roman"/>
+                <w:b/>
+                <w:color w:val="000000" w:themeColor="text1"/>
+                <w:sz w:val="20"/>
+                <w:szCs w:val="20"/>
+              </w:rPr>
+              <w:t>DELETE</w:t>
+            </w:r>
+          </w:p>
+        </w:tc>
+        <w:tc>
+          <w:tcPr>
+            <w:tcW w:w="9414" w:type="dxa"/>
+            <w:gridSpan w:val="3"/>
+            <w:shd w:val="clear" w:color="auto" w:fill="auto"/>
+          </w:tcPr>
+          <w:p>
+            <w:pPr>
+              <w:pStyle w:val="ListParagraph"/>
+              <w:ind w:left="0"/>
+              <w:rPr>
+                <w:rFonts w:ascii="Times New Roman" w:hAnsi="Times New Roman" w:cs="Times New Roman"/>
+                <w:color w:val="000000" w:themeColor="text1"/>
+                <w:sz w:val="20"/>
+                <w:szCs w:val="20"/>
+              </w:rPr>
+            </w:pPr>
+            <w:r>
+              <w:rPr>
+                <w:rFonts w:ascii="Consolas" w:hAnsi="Consolas" w:cs="Consolas"/>
+                <w:color w:val="A31515"/>
+                <w:sz w:val="19"/>
+                <w:szCs w:val="19"/>
+                <w:highlight w:val="white"/>
+                <w:lang w:val="vi-VN"/>
+              </w:rPr>
+              <w:t>api/medical/</w:t>
+            </w:r>
+            <w:r>
+              <w:rPr>
+                <w:rFonts w:ascii="Consolas" w:hAnsi="Consolas" w:cs="Consolas"/>
+                <w:color w:val="A31515"/>
+                <w:sz w:val="19"/>
+                <w:szCs w:val="19"/>
+              </w:rPr>
+              <w:t>note</w:t>
+            </w:r>
+          </w:p>
+        </w:tc>
+      </w:tr>
+      <w:tr>
+        <w:tc>
+          <w:tcPr>
+            <w:tcW w:w="1501" w:type="dxa"/>
+            <w:shd w:val="clear" w:color="auto" w:fill="9CC2E5"/>
+          </w:tcPr>
+          <w:p>
+            <w:pPr>
+              <w:pStyle w:val="ListParagraph"/>
+              <w:ind w:left="0"/>
+              <w:jc w:val="center"/>
+              <w:rPr>
+                <w:rFonts w:ascii="Times New Roman" w:hAnsi="Times New Roman" w:cs="Times New Roman"/>
+                <w:color w:val="000000" w:themeColor="text1"/>
+                <w:sz w:val="20"/>
+                <w:szCs w:val="20"/>
+              </w:rPr>
+            </w:pPr>
+            <w:r>
+              <w:rPr>
+                <w:rFonts w:ascii="Times New Roman" w:hAnsi="Times New Roman" w:cs="Times New Roman"/>
+                <w:color w:val="000000" w:themeColor="text1"/>
+                <w:sz w:val="20"/>
+                <w:szCs w:val="20"/>
+              </w:rPr>
+              <w:t>Type</w:t>
+            </w:r>
+          </w:p>
+        </w:tc>
+        <w:tc>
+          <w:tcPr>
+            <w:tcW w:w="2410" w:type="dxa"/>
+            <w:shd w:val="clear" w:color="auto" w:fill="9CC2E5"/>
+          </w:tcPr>
+          <w:p>
+            <w:pPr>
+              <w:pStyle w:val="ListParagraph"/>
+              <w:ind w:left="0"/>
+              <w:jc w:val="center"/>
+              <w:rPr>
+                <w:rFonts w:ascii="Times New Roman" w:hAnsi="Times New Roman" w:cs="Times New Roman"/>
+                <w:color w:val="000000" w:themeColor="text1"/>
+                <w:sz w:val="20"/>
+                <w:szCs w:val="20"/>
+              </w:rPr>
+            </w:pPr>
+            <w:r>
+              <w:rPr>
+                <w:rFonts w:ascii="Times New Roman" w:hAnsi="Times New Roman" w:cs="Times New Roman"/>
+                <w:color w:val="000000" w:themeColor="text1"/>
+                <w:sz w:val="20"/>
+                <w:szCs w:val="20"/>
+              </w:rPr>
+              <w:t>Params</w:t>
+            </w:r>
+          </w:p>
+        </w:tc>
+        <w:tc>
+          <w:tcPr>
+            <w:tcW w:w="1056" w:type="dxa"/>
+            <w:shd w:val="clear" w:color="auto" w:fill="9CC2E5"/>
+          </w:tcPr>
+          <w:p>
+            <w:pPr>
+              <w:pStyle w:val="ListParagraph"/>
+              <w:ind w:left="0"/>
+              <w:jc w:val="center"/>
+              <w:rPr>
+                <w:rFonts w:ascii="Times New Roman" w:hAnsi="Times New Roman" w:cs="Times New Roman"/>
+                <w:color w:val="000000" w:themeColor="text1"/>
+                <w:sz w:val="20"/>
+                <w:szCs w:val="20"/>
+              </w:rPr>
+            </w:pPr>
+            <w:r>
+              <w:rPr>
+                <w:rFonts w:ascii="Times New Roman" w:hAnsi="Times New Roman" w:cs="Times New Roman"/>
+                <w:color w:val="000000" w:themeColor="text1"/>
+                <w:sz w:val="20"/>
+                <w:szCs w:val="20"/>
+              </w:rPr>
+              <w:t>Values</w:t>
+            </w:r>
+          </w:p>
+        </w:tc>
+        <w:tc>
+          <w:tcPr>
+            <w:tcW w:w="5948" w:type="dxa"/>
+            <w:shd w:val="clear" w:color="auto" w:fill="9CC2E5"/>
+          </w:tcPr>
+          <w:p>
+            <w:pPr>
+              <w:pStyle w:val="ListParagraph"/>
+              <w:ind w:left="0"/>
+              <w:jc w:val="center"/>
+              <w:rPr>
+                <w:rFonts w:ascii="Times New Roman" w:hAnsi="Times New Roman" w:cs="Times New Roman"/>
+                <w:color w:val="000000" w:themeColor="text1"/>
+                <w:sz w:val="20"/>
+                <w:szCs w:val="20"/>
+              </w:rPr>
+            </w:pPr>
+            <w:r>
+              <w:rPr>
+                <w:rFonts w:ascii="Times New Roman" w:hAnsi="Times New Roman" w:cs="Times New Roman"/>
+                <w:color w:val="000000" w:themeColor="text1"/>
+                <w:sz w:val="20"/>
+                <w:szCs w:val="20"/>
+              </w:rPr>
+              <w:t>Description</w:t>
+            </w:r>
+          </w:p>
+        </w:tc>
+      </w:tr>
+      <w:tr>
+        <w:tc>
+          <w:tcPr>
+            <w:tcW w:w="1501" w:type="dxa"/>
+            <w:shd w:val="clear" w:color="auto" w:fill="auto"/>
+            <w:vAlign w:val="center"/>
+          </w:tcPr>
+          <w:p>
+            <w:pPr>
+              <w:pStyle w:val="ListParagraph"/>
+              <w:ind w:left="0"/>
+              <w:jc w:val="center"/>
+              <w:rPr>
+                <w:rFonts w:ascii="Times New Roman" w:hAnsi="Times New Roman" w:cs="Times New Roman"/>
+                <w:color w:val="000000" w:themeColor="text1"/>
+                <w:sz w:val="20"/>
+                <w:szCs w:val="20"/>
+              </w:rPr>
+            </w:pPr>
+            <w:r>
+              <w:rPr>
+                <w:rFonts w:ascii="Times New Roman" w:hAnsi="Times New Roman" w:cs="Times New Roman"/>
+                <w:color w:val="000000" w:themeColor="text1"/>
+                <w:sz w:val="20"/>
+                <w:szCs w:val="20"/>
+              </w:rPr>
+              <w:t>HEADER</w:t>
+            </w:r>
+          </w:p>
+        </w:tc>
+        <w:tc>
+          <w:tcPr>
+            <w:tcW w:w="2410" w:type="dxa"/>
+            <w:shd w:val="clear" w:color="auto" w:fill="auto"/>
+            <w:vAlign w:val="center"/>
+          </w:tcPr>
+          <w:p>
+            <w:pPr>
+              <w:pStyle w:val="ListParagraph"/>
+              <w:ind w:left="0"/>
+              <w:rPr>
+                <w:rFonts w:ascii="Times New Roman" w:hAnsi="Times New Roman" w:cs="Times New Roman"/>
+                <w:b/>
+                <w:color w:val="000000" w:themeColor="text1"/>
+                <w:sz w:val="20"/>
+                <w:szCs w:val="20"/>
+              </w:rPr>
+            </w:pPr>
+            <w:r>
+              <w:rPr>
+                <w:rFonts w:ascii="Times New Roman" w:hAnsi="Times New Roman" w:cs="Times New Roman"/>
+                <w:b/>
+                <w:color w:val="000000" w:themeColor="text1"/>
+                <w:sz w:val="20"/>
+                <w:szCs w:val="20"/>
+              </w:rPr>
+              <w:t>Email</w:t>
+            </w:r>
+          </w:p>
+        </w:tc>
+        <w:tc>
+          <w:tcPr>
+            <w:tcW w:w="1056" w:type="dxa"/>
+            <w:shd w:val="clear" w:color="auto" w:fill="auto"/>
+            <w:vAlign w:val="center"/>
+          </w:tcPr>
+          <w:p>
+            <w:pPr>
+              <w:pStyle w:val="ListParagraph"/>
+              <w:ind w:left="0"/>
+              <w:jc w:val="center"/>
+              <w:rPr>
+                <w:rFonts w:ascii="Times New Roman" w:hAnsi="Times New Roman" w:cs="Times New Roman"/>
+                <w:color w:val="000000" w:themeColor="text1"/>
+                <w:sz w:val="20"/>
+                <w:szCs w:val="20"/>
+              </w:rPr>
+            </w:pPr>
+            <w:r>
+              <w:rPr>
+                <w:rFonts w:ascii="Times New Roman" w:hAnsi="Times New Roman" w:cs="Times New Roman"/>
+                <w:color w:val="000000" w:themeColor="text1"/>
+                <w:sz w:val="20"/>
+                <w:szCs w:val="20"/>
+              </w:rPr>
+              <w:t>string</w:t>
+            </w:r>
+          </w:p>
+        </w:tc>
+        <w:tc>
+          <w:tcPr>
+            <w:tcW w:w="5948" w:type="dxa"/>
+            <w:shd w:val="clear" w:color="auto" w:fill="auto"/>
+          </w:tcPr>
+          <w:p>
+            <w:pPr>
+              <w:rPr>
+                <w:rFonts w:ascii="Times New Roman" w:hAnsi="Times New Roman" w:cs="Times New Roman"/>
+                <w:color w:val="000000" w:themeColor="text1"/>
+                <w:sz w:val="20"/>
+                <w:szCs w:val="20"/>
+              </w:rPr>
+            </w:pPr>
+            <w:r>
+              <w:rPr>
+                <w:rFonts w:ascii="Times New Roman" w:hAnsi="Times New Roman" w:cs="Times New Roman"/>
+                <w:color w:val="000000" w:themeColor="text1"/>
+                <w:sz w:val="20"/>
+                <w:szCs w:val="20"/>
+              </w:rPr>
+              <w:t>Email which is used for accessing server api.</w:t>
+            </w:r>
+          </w:p>
+        </w:tc>
+      </w:tr>
+      <w:tr>
+        <w:tc>
+          <w:tcPr>
+            <w:tcW w:w="1501" w:type="dxa"/>
+            <w:shd w:val="clear" w:color="auto" w:fill="auto"/>
+            <w:vAlign w:val="center"/>
+          </w:tcPr>
+          <w:p>
+            <w:pPr>
+              <w:pStyle w:val="ListParagraph"/>
+              <w:ind w:left="0"/>
+              <w:jc w:val="center"/>
+              <w:rPr>
+                <w:rFonts w:ascii="Times New Roman" w:hAnsi="Times New Roman" w:cs="Times New Roman"/>
+                <w:color w:val="000000" w:themeColor="text1"/>
+                <w:sz w:val="20"/>
+                <w:szCs w:val="20"/>
+              </w:rPr>
+            </w:pPr>
+            <w:r>
+              <w:rPr>
+                <w:rFonts w:ascii="Times New Roman" w:hAnsi="Times New Roman" w:cs="Times New Roman"/>
+                <w:color w:val="000000" w:themeColor="text1"/>
+                <w:sz w:val="20"/>
+                <w:szCs w:val="20"/>
+              </w:rPr>
+              <w:t>HEADER</w:t>
+            </w:r>
+          </w:p>
+        </w:tc>
+        <w:tc>
+          <w:tcPr>
+            <w:tcW w:w="2410" w:type="dxa"/>
+            <w:shd w:val="clear" w:color="auto" w:fill="auto"/>
+            <w:vAlign w:val="center"/>
+          </w:tcPr>
+          <w:p>
+            <w:pPr>
+              <w:pStyle w:val="ListParagraph"/>
+              <w:ind w:left="0"/>
+              <w:rPr>
+                <w:rFonts w:ascii="Times New Roman" w:hAnsi="Times New Roman" w:cs="Times New Roman"/>
+                <w:b/>
+                <w:color w:val="000000" w:themeColor="text1"/>
+                <w:sz w:val="20"/>
+                <w:szCs w:val="20"/>
+              </w:rPr>
+            </w:pPr>
+            <w:r>
+              <w:rPr>
+                <w:rFonts w:ascii="Times New Roman" w:hAnsi="Times New Roman" w:cs="Times New Roman"/>
+                <w:b/>
+                <w:color w:val="000000" w:themeColor="text1"/>
+                <w:sz w:val="20"/>
+                <w:szCs w:val="20"/>
+              </w:rPr>
+              <w:t>Password</w:t>
+            </w:r>
+          </w:p>
+        </w:tc>
+        <w:tc>
+          <w:tcPr>
+            <w:tcW w:w="1056" w:type="dxa"/>
+            <w:shd w:val="clear" w:color="auto" w:fill="auto"/>
+            <w:vAlign w:val="center"/>
+          </w:tcPr>
+          <w:p>
+            <w:pPr>
+              <w:pStyle w:val="ListParagraph"/>
+              <w:ind w:left="0"/>
+              <w:jc w:val="center"/>
+              <w:rPr>
+                <w:rFonts w:ascii="Times New Roman" w:hAnsi="Times New Roman" w:cs="Times New Roman"/>
+                <w:color w:val="000000" w:themeColor="text1"/>
+                <w:sz w:val="20"/>
+                <w:szCs w:val="20"/>
+              </w:rPr>
+            </w:pPr>
+            <w:r>
+              <w:rPr>
+                <w:rFonts w:ascii="Times New Roman" w:hAnsi="Times New Roman" w:cs="Times New Roman"/>
+                <w:color w:val="000000" w:themeColor="text1"/>
+                <w:sz w:val="20"/>
+                <w:szCs w:val="20"/>
+              </w:rPr>
+              <w:t>string</w:t>
+            </w:r>
+          </w:p>
+        </w:tc>
+        <w:tc>
+          <w:tcPr>
+            <w:tcW w:w="5948" w:type="dxa"/>
+            <w:shd w:val="clear" w:color="auto" w:fill="auto"/>
+          </w:tcPr>
+          <w:p>
+            <w:pPr>
+              <w:rPr>
+                <w:rFonts w:ascii="Times New Roman" w:hAnsi="Times New Roman" w:cs="Times New Roman"/>
+                <w:color w:val="000000" w:themeColor="text1"/>
+                <w:sz w:val="20"/>
+                <w:szCs w:val="20"/>
+              </w:rPr>
+            </w:pPr>
+            <w:r>
+              <w:rPr>
+                <w:rFonts w:ascii="Times New Roman" w:hAnsi="Times New Roman" w:cs="Times New Roman"/>
+                <w:color w:val="000000" w:themeColor="text1"/>
+                <w:sz w:val="20"/>
+                <w:szCs w:val="20"/>
+              </w:rPr>
+              <w:t>Password of email</w:t>
+            </w:r>
+          </w:p>
+        </w:tc>
+      </w:tr>
+      <w:tr>
+        <w:tc>
+          <w:tcPr>
+            <w:tcW w:w="1501" w:type="dxa"/>
+            <w:shd w:val="clear" w:color="auto" w:fill="auto"/>
+            <w:vAlign w:val="center"/>
+          </w:tcPr>
+          <w:p>
+            <w:pPr>
+              <w:pStyle w:val="ListParagraph"/>
+              <w:ind w:left="0"/>
+              <w:jc w:val="center"/>
+              <w:rPr>
+                <w:rFonts w:ascii="Times New Roman" w:hAnsi="Times New Roman" w:cs="Times New Roman"/>
+                <w:color w:val="000000" w:themeColor="text1"/>
+                <w:sz w:val="20"/>
+                <w:szCs w:val="20"/>
+              </w:rPr>
+            </w:pPr>
+            <w:r>
+              <w:rPr>
+                <w:rFonts w:ascii="Times New Roman" w:hAnsi="Times New Roman" w:cs="Times New Roman"/>
+                <w:color w:val="000000" w:themeColor="text1"/>
+                <w:sz w:val="20"/>
+                <w:szCs w:val="20"/>
+              </w:rPr>
+              <w:t>HEADER</w:t>
+            </w:r>
+          </w:p>
+        </w:tc>
+        <w:tc>
+          <w:tcPr>
+            <w:tcW w:w="2410" w:type="dxa"/>
+            <w:shd w:val="clear" w:color="auto" w:fill="auto"/>
+            <w:vAlign w:val="center"/>
+          </w:tcPr>
+          <w:p>
+            <w:pPr>
+              <w:pStyle w:val="ListParagraph"/>
+              <w:ind w:left="0"/>
+              <w:rPr>
+                <w:rFonts w:ascii="Times New Roman" w:hAnsi="Times New Roman" w:cs="Times New Roman"/>
+                <w:b/>
+                <w:color w:val="000000" w:themeColor="text1"/>
+                <w:sz w:val="20"/>
+                <w:szCs w:val="20"/>
+              </w:rPr>
+            </w:pPr>
+            <w:r>
+              <w:rPr>
+                <w:rFonts w:ascii="Times New Roman" w:hAnsi="Times New Roman" w:cs="Times New Roman"/>
+                <w:b/>
+                <w:color w:val="000000" w:themeColor="text1"/>
+                <w:sz w:val="20"/>
+                <w:szCs w:val="20"/>
+              </w:rPr>
+              <w:t>Accept-Language</w:t>
+            </w:r>
+          </w:p>
+        </w:tc>
+        <w:tc>
+          <w:tcPr>
+            <w:tcW w:w="1056" w:type="dxa"/>
+            <w:shd w:val="clear" w:color="auto" w:fill="auto"/>
+            <w:vAlign w:val="center"/>
+          </w:tcPr>
+          <w:p>
+            <w:pPr>
+              <w:pStyle w:val="ListParagraph"/>
+              <w:ind w:left="0"/>
+              <w:jc w:val="center"/>
+              <w:rPr>
+                <w:rFonts w:ascii="Times New Roman" w:hAnsi="Times New Roman" w:cs="Times New Roman"/>
+                <w:color w:val="000000" w:themeColor="text1"/>
+                <w:sz w:val="20"/>
+                <w:szCs w:val="20"/>
+              </w:rPr>
+            </w:pPr>
+            <w:r>
+              <w:rPr>
+                <w:rFonts w:ascii="Times New Roman" w:hAnsi="Times New Roman" w:cs="Times New Roman"/>
+                <w:color w:val="000000" w:themeColor="text1"/>
+                <w:sz w:val="20"/>
+                <w:szCs w:val="20"/>
+              </w:rPr>
+              <w:t>string</w:t>
+            </w:r>
+          </w:p>
+        </w:tc>
+        <w:tc>
+          <w:tcPr>
+            <w:tcW w:w="5948" w:type="dxa"/>
+            <w:shd w:val="clear" w:color="auto" w:fill="auto"/>
+          </w:tcPr>
+          <w:p>
+            <w:pPr>
+              <w:rPr>
+                <w:rFonts w:ascii="Times New Roman" w:hAnsi="Times New Roman" w:cs="Times New Roman"/>
+                <w:color w:val="000000" w:themeColor="text1"/>
+                <w:sz w:val="20"/>
+                <w:szCs w:val="20"/>
+              </w:rPr>
+            </w:pPr>
+            <w:r>
+              <w:rPr>
+                <w:rFonts w:ascii="Times New Roman" w:hAnsi="Times New Roman" w:cs="Times New Roman"/>
+                <w:color w:val="000000" w:themeColor="text1"/>
+                <w:sz w:val="20"/>
+                <w:szCs w:val="20"/>
+              </w:rPr>
+              <w:t>Language which messages sent from server will be formatted.</w:t>
+            </w:r>
+          </w:p>
+          <w:p>
+            <w:pPr>
+              <w:pStyle w:val="ListParagraph"/>
+              <w:numPr>
+                <w:ilvl w:val="0"/>
+                <w:numId w:val="4"/>
+              </w:numPr>
+              <w:rPr>
+                <w:rFonts w:ascii="Times New Roman" w:hAnsi="Times New Roman" w:cs="Times New Roman"/>
+                <w:color w:val="000000" w:themeColor="text1"/>
+                <w:sz w:val="20"/>
+                <w:szCs w:val="20"/>
+              </w:rPr>
+            </w:pPr>
+            <w:r>
+              <w:rPr>
+                <w:rFonts w:ascii="Times New Roman" w:hAnsi="Times New Roman" w:cs="Times New Roman"/>
+                <w:color w:val="000000" w:themeColor="text1"/>
+                <w:sz w:val="20"/>
+                <w:szCs w:val="20"/>
+              </w:rPr>
+              <w:t xml:space="preserve">Default : </w:t>
+            </w:r>
+            <w:r>
+              <w:rPr>
+                <w:rFonts w:ascii="Times New Roman" w:hAnsi="Times New Roman" w:cs="Times New Roman"/>
+                <w:b/>
+                <w:color w:val="000000" w:themeColor="text1"/>
+                <w:sz w:val="20"/>
+                <w:szCs w:val="20"/>
+              </w:rPr>
+              <w:t>en-US</w:t>
+            </w:r>
+          </w:p>
+        </w:tc>
+      </w:tr>
+      <w:tr>
+        <w:tc>
+          <w:tcPr>
+            <w:tcW w:w="1501" w:type="dxa"/>
+            <w:shd w:val="clear" w:color="auto" w:fill="auto"/>
+            <w:vAlign w:val="center"/>
+          </w:tcPr>
+          <w:p>
+            <w:pPr>
+              <w:pStyle w:val="ListParagraph"/>
+              <w:ind w:left="0"/>
+              <w:jc w:val="center"/>
+              <w:rPr>
+                <w:rFonts w:ascii="Times New Roman" w:hAnsi="Times New Roman" w:cs="Times New Roman"/>
+                <w:color w:val="000000" w:themeColor="text1"/>
+                <w:sz w:val="20"/>
+                <w:szCs w:val="20"/>
+              </w:rPr>
+            </w:pPr>
+            <w:r>
+              <w:rPr>
+                <w:rFonts w:ascii="Times New Roman" w:hAnsi="Times New Roman" w:cs="Times New Roman"/>
+                <w:color w:val="000000" w:themeColor="text1"/>
+                <w:sz w:val="20"/>
+                <w:szCs w:val="20"/>
+              </w:rPr>
+              <w:t>URL</w:t>
+            </w:r>
+          </w:p>
+        </w:tc>
+        <w:tc>
+          <w:tcPr>
+            <w:tcW w:w="2410" w:type="dxa"/>
+            <w:shd w:val="clear" w:color="auto" w:fill="auto"/>
+            <w:vAlign w:val="center"/>
+          </w:tcPr>
+          <w:p>
+            <w:pPr>
+              <w:pStyle w:val="ListParagraph"/>
+              <w:ind w:left="0"/>
+              <w:rPr>
+                <w:rFonts w:ascii="Times New Roman" w:hAnsi="Times New Roman" w:cs="Times New Roman"/>
+                <w:b/>
+                <w:color w:val="000000" w:themeColor="text1"/>
+                <w:sz w:val="20"/>
+                <w:szCs w:val="20"/>
+              </w:rPr>
+            </w:pPr>
+            <w:r>
+              <w:rPr>
+                <w:rFonts w:ascii="Consolas" w:hAnsi="Consolas" w:cs="Consolas"/>
+                <w:b/>
+                <w:color w:val="000000"/>
+                <w:sz w:val="19"/>
+                <w:szCs w:val="19"/>
+              </w:rPr>
+              <w:t>Id</w:t>
+            </w:r>
+          </w:p>
+        </w:tc>
+        <w:tc>
+          <w:tcPr>
+            <w:tcW w:w="1056" w:type="dxa"/>
+            <w:shd w:val="clear" w:color="auto" w:fill="auto"/>
+            <w:vAlign w:val="center"/>
+          </w:tcPr>
+          <w:p>
+            <w:pPr>
+              <w:pStyle w:val="ListParagraph"/>
+              <w:ind w:left="0"/>
+              <w:jc w:val="center"/>
+              <w:rPr>
+                <w:rFonts w:ascii="Times New Roman" w:hAnsi="Times New Roman" w:cs="Times New Roman"/>
+                <w:color w:val="000000" w:themeColor="text1"/>
+                <w:sz w:val="20"/>
+                <w:szCs w:val="20"/>
+              </w:rPr>
+            </w:pPr>
+            <w:r>
+              <w:rPr>
+                <w:rFonts w:ascii="Times New Roman" w:hAnsi="Times New Roman" w:cs="Times New Roman"/>
+                <w:color w:val="000000" w:themeColor="text1"/>
+                <w:sz w:val="20"/>
+                <w:szCs w:val="20"/>
+              </w:rPr>
+              <w:t>int</w:t>
+            </w:r>
+          </w:p>
+        </w:tc>
+        <w:tc>
+          <w:tcPr>
+            <w:tcW w:w="5948" w:type="dxa"/>
+            <w:shd w:val="clear" w:color="auto" w:fill="auto"/>
+          </w:tcPr>
+          <w:p>
+            <w:pPr>
+              <w:rPr>
+                <w:rFonts w:ascii="Times New Roman" w:hAnsi="Times New Roman" w:cs="Times New Roman"/>
+                <w:color w:val="000000" w:themeColor="text1"/>
+                <w:sz w:val="20"/>
+                <w:szCs w:val="20"/>
+              </w:rPr>
+            </w:pPr>
+            <w:r>
+              <w:rPr>
+                <w:rFonts w:ascii="Times New Roman" w:hAnsi="Times New Roman" w:cs="Times New Roman"/>
+                <w:color w:val="000000" w:themeColor="text1"/>
+                <w:sz w:val="20"/>
+                <w:szCs w:val="20"/>
+              </w:rPr>
+              <w:t xml:space="preserve">Id of </w:t>
+            </w:r>
+            <w:r>
+              <w:rPr>
+                <w:rFonts w:ascii="Times New Roman" w:hAnsi="Times New Roman" w:cs="Times New Roman"/>
+                <w:color w:val="000000" w:themeColor="text1"/>
+                <w:sz w:val="20"/>
+                <w:szCs w:val="20"/>
+              </w:rPr>
+              <w:t>medical note</w:t>
+            </w:r>
+          </w:p>
+          <w:p>
+            <w:pPr>
+              <w:pStyle w:val="ListParagraph"/>
+              <w:numPr>
+                <w:ilvl w:val="0"/>
+                <w:numId w:val="4"/>
+              </w:numPr>
+              <w:rPr>
+                <w:rFonts w:ascii="Times New Roman" w:hAnsi="Times New Roman" w:cs="Times New Roman"/>
+                <w:color w:val="000000" w:themeColor="text1"/>
+                <w:sz w:val="20"/>
+                <w:szCs w:val="20"/>
+              </w:rPr>
+            </w:pPr>
+            <w:r>
+              <w:rPr>
+                <w:rFonts w:ascii="Consolas" w:hAnsi="Consolas" w:cs="Consolas"/>
+                <w:b/>
+                <w:color w:val="000000"/>
+                <w:sz w:val="19"/>
+                <w:szCs w:val="19"/>
+              </w:rPr>
+              <w:t>Required</w:t>
+            </w:r>
+          </w:p>
+        </w:tc>
+      </w:tr>
+      <w:tr>
+        <w:tc>
+          <w:tcPr>
+            <w:tcW w:w="10915" w:type="dxa"/>
+            <w:gridSpan w:val="4"/>
+            <w:shd w:val="clear" w:color="auto" w:fill="808080" w:themeFill="background1" w:themeFillShade="80"/>
+          </w:tcPr>
+          <w:p>
+            <w:pPr>
+              <w:pStyle w:val="ListParagraph"/>
+              <w:ind w:left="0"/>
+              <w:jc w:val="center"/>
+              <w:rPr>
+                <w:rFonts w:ascii="Times New Roman" w:hAnsi="Times New Roman" w:cs="Times New Roman"/>
+                <w:color w:val="000000" w:themeColor="text1"/>
+                <w:sz w:val="20"/>
+                <w:szCs w:val="20"/>
+              </w:rPr>
+            </w:pPr>
+          </w:p>
+        </w:tc>
+      </w:tr>
+      <w:tr>
+        <w:tc>
+          <w:tcPr>
+            <w:tcW w:w="1501" w:type="dxa"/>
+            <w:shd w:val="clear" w:color="auto" w:fill="92CDDC" w:themeFill="accent5" w:themeFillTint="99"/>
+            <w:vAlign w:val="center"/>
+          </w:tcPr>
+          <w:p>
+            <w:pPr>
+              <w:pStyle w:val="ListParagraph"/>
+              <w:ind w:left="0"/>
+              <w:jc w:val="center"/>
+              <w:rPr>
+                <w:rFonts w:ascii="Times New Roman" w:hAnsi="Times New Roman" w:cs="Times New Roman"/>
+                <w:color w:val="000000" w:themeColor="text1"/>
+                <w:sz w:val="20"/>
+                <w:szCs w:val="20"/>
+              </w:rPr>
+            </w:pPr>
+            <w:r>
+              <w:rPr>
+                <w:rFonts w:ascii="Times New Roman" w:hAnsi="Times New Roman" w:cs="Times New Roman"/>
+                <w:color w:val="000000" w:themeColor="text1"/>
+                <w:sz w:val="20"/>
+                <w:szCs w:val="20"/>
+              </w:rPr>
+              <w:t>Role</w:t>
+            </w:r>
+          </w:p>
+        </w:tc>
+        <w:tc>
+          <w:tcPr>
+            <w:tcW w:w="9414" w:type="dxa"/>
+            <w:gridSpan w:val="3"/>
+            <w:shd w:val="clear" w:color="auto" w:fill="92CDDC" w:themeFill="accent5" w:themeFillTint="99"/>
+            <w:vAlign w:val="center"/>
+          </w:tcPr>
+          <w:p>
+            <w:pPr>
+              <w:pStyle w:val="ListParagraph"/>
+              <w:numPr>
+                <w:ilvl w:val="0"/>
+                <w:numId w:val="4"/>
+              </w:numPr>
+              <w:rPr>
+                <w:rFonts w:ascii="Times New Roman" w:hAnsi="Times New Roman" w:cs="Times New Roman"/>
+                <w:color w:val="000000" w:themeColor="text1"/>
+                <w:sz w:val="20"/>
+                <w:szCs w:val="20"/>
+              </w:rPr>
+            </w:pPr>
+            <w:r>
+              <w:rPr>
+                <w:rFonts w:ascii="Times New Roman" w:hAnsi="Times New Roman" w:cs="Times New Roman"/>
+                <w:color w:val="000000" w:themeColor="text1"/>
+                <w:sz w:val="20"/>
+                <w:szCs w:val="20"/>
+              </w:rPr>
+              <w:t>Patient</w:t>
+            </w:r>
+          </w:p>
+          <w:p>
+            <w:pPr>
+              <w:pStyle w:val="ListParagraph"/>
+              <w:numPr>
+                <w:ilvl w:val="0"/>
+                <w:numId w:val="4"/>
+              </w:numPr>
+              <w:rPr>
+                <w:rFonts w:ascii="Times New Roman" w:hAnsi="Times New Roman" w:cs="Times New Roman"/>
+                <w:color w:val="000000" w:themeColor="text1"/>
+                <w:sz w:val="20"/>
+                <w:szCs w:val="20"/>
+              </w:rPr>
+            </w:pPr>
+            <w:r>
+              <w:rPr>
+                <w:rFonts w:ascii="Times New Roman" w:hAnsi="Times New Roman" w:cs="Times New Roman"/>
+                <w:color w:val="000000" w:themeColor="text1"/>
+                <w:sz w:val="20"/>
+                <w:szCs w:val="20"/>
+              </w:rPr>
+              <w:t>Doctor</w:t>
+            </w:r>
+          </w:p>
+        </w:tc>
+      </w:tr>
+      <w:tr>
+        <w:tc>
+          <w:tcPr>
+            <w:tcW w:w="1501" w:type="dxa"/>
+            <w:shd w:val="clear" w:color="auto" w:fill="FFFF00"/>
+            <w:vAlign w:val="center"/>
+          </w:tcPr>
+          <w:p>
+            <w:pPr>
+              <w:pStyle w:val="ListParagraph"/>
+              <w:ind w:left="0"/>
+              <w:jc w:val="center"/>
+              <w:rPr>
+                <w:rFonts w:ascii="Times New Roman" w:hAnsi="Times New Roman" w:cs="Times New Roman"/>
+                <w:color w:val="000000" w:themeColor="text1"/>
+                <w:sz w:val="20"/>
+                <w:szCs w:val="20"/>
+              </w:rPr>
+            </w:pPr>
+            <w:r>
+              <w:rPr>
+                <w:rFonts w:ascii="Times New Roman" w:hAnsi="Times New Roman" w:cs="Times New Roman"/>
+                <w:color w:val="000000" w:themeColor="text1"/>
+                <w:sz w:val="20"/>
+                <w:szCs w:val="20"/>
+              </w:rPr>
+              <w:t>Use case</w:t>
+            </w:r>
+          </w:p>
+        </w:tc>
+        <w:tc>
+          <w:tcPr>
+            <w:tcW w:w="9414" w:type="dxa"/>
+            <w:gridSpan w:val="3"/>
+            <w:shd w:val="clear" w:color="auto" w:fill="FFFF00"/>
+            <w:vAlign w:val="center"/>
+          </w:tcPr>
+          <w:p>
+            <w:pPr>
+              <w:pStyle w:val="ListParagraph"/>
+              <w:numPr>
+                <w:ilvl w:val="0"/>
+                <w:numId w:val="4"/>
+              </w:numPr>
+              <w:rPr>
+                <w:rFonts w:ascii="Times New Roman" w:hAnsi="Times New Roman" w:cs="Times New Roman"/>
+                <w:color w:val="000000" w:themeColor="text1"/>
+                <w:sz w:val="20"/>
+                <w:szCs w:val="20"/>
+              </w:rPr>
+            </w:pPr>
+            <w:r>
+              <w:rPr>
+                <w:rFonts w:ascii="Times New Roman" w:hAnsi="Times New Roman" w:cs="Times New Roman"/>
+                <w:color w:val="000000" w:themeColor="text1"/>
+                <w:sz w:val="20"/>
+                <w:szCs w:val="20"/>
+              </w:rPr>
+              <w:t xml:space="preserve">Only </w:t>
+            </w:r>
+            <w:r>
+              <w:rPr>
+                <w:rFonts w:ascii="Times New Roman" w:hAnsi="Times New Roman" w:cs="Times New Roman"/>
+                <w:color w:val="000000" w:themeColor="text1"/>
+                <w:sz w:val="20"/>
+                <w:szCs w:val="20"/>
+              </w:rPr>
+              <w:t>owner can delete the note.</w:t>
+            </w:r>
+          </w:p>
+        </w:tc>
+      </w:tr>
+    </w:tbl>
+    <w:p>
+      <w:pPr>
+        <w:rPr>
+          <w:rFonts w:ascii="Times New Roman" w:hAnsi="Times New Roman" w:cs="Times New Roman"/>
+          <w:color w:val="000000" w:themeColor="text1"/>
+          <w:sz w:val="28"/>
+          <w:szCs w:val="28"/>
+        </w:rPr>
+      </w:pPr>
+    </w:p>
+    <w:p>
+      <w:pPr>
+        <w:pStyle w:val="ListParagraph"/>
+        <w:numPr>
+          <w:ilvl w:val="1"/>
+          <w:numId w:val="3"/>
+        </w:numPr>
+        <w:rPr>
+          <w:rFonts w:ascii="Times New Roman" w:hAnsi="Times New Roman" w:cs="Times New Roman"/>
+          <w:color w:val="000000" w:themeColor="text1"/>
+          <w:sz w:val="28"/>
+          <w:szCs w:val="28"/>
+        </w:rPr>
+      </w:pPr>
+      <w:r>
+        <w:rPr>
+          <w:rFonts w:ascii="Times New Roman" w:hAnsi="Times New Roman" w:cs="Times New Roman"/>
+          <w:color w:val="000000" w:themeColor="text1"/>
+          <w:sz w:val="20"/>
+          <w:szCs w:val="20"/>
+        </w:rPr>
+        <w:t>Response</w:t>
+      </w:r>
+    </w:p>
+    <w:tbl>
+      <w:tblPr>
+        <w:tblW w:w="10915" w:type="dxa"/>
+        <w:tblInd w:w="-572" w:type="dxa"/>
+        <w:tblBorders>
+          <w:top w:val="single" w:sz="4" w:space="0" w:color="auto"/>
+          <w:left w:val="single" w:sz="4" w:space="0" w:color="auto"/>
+          <w:bottom w:val="single" w:sz="4" w:space="0" w:color="auto"/>
+          <w:right w:val="single" w:sz="4" w:space="0" w:color="auto"/>
+          <w:insideH w:val="single" w:sz="4" w:space="0" w:color="auto"/>
+          <w:insideV w:val="single" w:sz="4" w:space="0" w:color="auto"/>
+        </w:tblBorders>
+        <w:tblLook w:val="04A0" w:firstRow="1" w:lastRow="0" w:firstColumn="1" w:lastColumn="0" w:noHBand="0" w:noVBand="1"/>
+      </w:tblPr>
+      <w:tblGrid>
+        <w:gridCol w:w="1567"/>
+        <w:gridCol w:w="9348"/>
+      </w:tblGrid>
+      <w:tr>
+        <w:tc>
+          <w:tcPr>
+            <w:tcW w:w="1567" w:type="dxa"/>
+            <w:shd w:val="clear" w:color="auto" w:fill="9CC2E5"/>
+          </w:tcPr>
+          <w:p>
+            <w:pPr>
+              <w:pStyle w:val="ListParagraph"/>
+              <w:ind w:left="0"/>
+              <w:rPr>
+                <w:rFonts w:ascii="Times New Roman" w:hAnsi="Times New Roman" w:cs="Times New Roman"/>
+                <w:color w:val="000000" w:themeColor="text1"/>
+                <w:sz w:val="20"/>
+                <w:szCs w:val="20"/>
+              </w:rPr>
+            </w:pPr>
+            <w:r>
+              <w:rPr>
+                <w:rFonts w:ascii="Times New Roman" w:hAnsi="Times New Roman" w:cs="Times New Roman"/>
+                <w:color w:val="000000" w:themeColor="text1"/>
+                <w:sz w:val="20"/>
+                <w:szCs w:val="20"/>
+              </w:rPr>
+              <w:t>Status</w:t>
+            </w:r>
+          </w:p>
+        </w:tc>
+        <w:tc>
+          <w:tcPr>
+            <w:tcW w:w="9348" w:type="dxa"/>
+            <w:shd w:val="clear" w:color="auto" w:fill="9CC2E5"/>
+          </w:tcPr>
+          <w:p>
+            <w:pPr>
+              <w:pStyle w:val="ListParagraph"/>
+              <w:ind w:left="0"/>
+              <w:rPr>
+                <w:rFonts w:ascii="Times New Roman" w:hAnsi="Times New Roman" w:cs="Times New Roman"/>
+                <w:color w:val="000000" w:themeColor="text1"/>
+                <w:sz w:val="20"/>
+                <w:szCs w:val="20"/>
+              </w:rPr>
+            </w:pPr>
+            <w:r>
+              <w:rPr>
+                <w:rFonts w:ascii="Times New Roman" w:hAnsi="Times New Roman" w:cs="Times New Roman"/>
+                <w:color w:val="000000" w:themeColor="text1"/>
+                <w:sz w:val="20"/>
+                <w:szCs w:val="20"/>
+              </w:rPr>
+              <w:t>Content</w:t>
+            </w:r>
+          </w:p>
+        </w:tc>
+      </w:tr>
+      <w:tr>
+        <w:tc>
+          <w:tcPr>
+            <w:tcW w:w="1567" w:type="dxa"/>
+            <w:shd w:val="clear" w:color="auto" w:fill="auto"/>
+            <w:vAlign w:val="center"/>
+          </w:tcPr>
+          <w:p>
+            <w:pPr>
+              <w:pStyle w:val="ListParagraph"/>
+              <w:ind w:left="-1440" w:firstLine="1440"/>
+              <w:jc w:val="center"/>
+              <w:rPr>
+                <w:rFonts w:ascii="Times New Roman" w:hAnsi="Times New Roman" w:cs="Times New Roman"/>
+                <w:b/>
+                <w:color w:val="000000" w:themeColor="text1"/>
+                <w:sz w:val="20"/>
+                <w:szCs w:val="20"/>
+              </w:rPr>
+            </w:pPr>
+            <w:r>
+              <w:rPr>
+                <w:rFonts w:ascii="Times New Roman" w:hAnsi="Times New Roman" w:cs="Times New Roman"/>
+                <w:b/>
+                <w:color w:val="00B050"/>
+                <w:sz w:val="20"/>
+                <w:szCs w:val="20"/>
+              </w:rPr>
+              <w:t>200</w:t>
+            </w:r>
+          </w:p>
+        </w:tc>
+        <w:tc>
+          <w:tcPr>
+            <w:tcW w:w="9348" w:type="dxa"/>
+            <w:shd w:val="clear" w:color="auto" w:fill="auto"/>
+            <w:vAlign w:val="center"/>
+          </w:tcPr>
+          <w:p>
+            <w:pPr>
+              <w:autoSpaceDE w:val="0"/>
+              <w:autoSpaceDN w:val="0"/>
+              <w:adjustRightInd w:val="0"/>
+              <w:rPr>
+                <w:rFonts w:ascii="Times New Roman" w:hAnsi="Times New Roman" w:cs="Times New Roman"/>
+                <w:color w:val="000000" w:themeColor="text1"/>
+                <w:sz w:val="20"/>
+                <w:szCs w:val="20"/>
+              </w:rPr>
+            </w:pPr>
+          </w:p>
+        </w:tc>
+      </w:tr>
+      <w:tr>
+        <w:tc>
+          <w:tcPr>
+            <w:tcW w:w="1567" w:type="dxa"/>
+            <w:shd w:val="clear" w:color="auto" w:fill="auto"/>
+            <w:vAlign w:val="center"/>
+          </w:tcPr>
+          <w:p>
+            <w:pPr>
+              <w:pStyle w:val="ListParagraph"/>
+              <w:ind w:left="0"/>
+              <w:jc w:val="center"/>
+              <w:rPr>
+                <w:rFonts w:ascii="Times New Roman" w:hAnsi="Times New Roman" w:cs="Times New Roman"/>
+                <w:b/>
+                <w:color w:val="FF0000"/>
+                <w:sz w:val="20"/>
+                <w:szCs w:val="20"/>
+              </w:rPr>
+            </w:pPr>
+            <w:r>
+              <w:rPr>
+                <w:rFonts w:ascii="Times New Roman" w:hAnsi="Times New Roman" w:cs="Times New Roman"/>
+                <w:b/>
+                <w:color w:val="FF0000"/>
+                <w:sz w:val="20"/>
+                <w:szCs w:val="20"/>
+              </w:rPr>
+              <w:t>401</w:t>
+            </w:r>
+          </w:p>
+          <w:p>
+            <w:pPr>
+              <w:pStyle w:val="ListParagraph"/>
+              <w:ind w:left="0"/>
+              <w:rPr>
+                <w:rFonts w:ascii="Times New Roman" w:hAnsi="Times New Roman" w:cs="Times New Roman"/>
+                <w:color w:val="000000" w:themeColor="text1"/>
+                <w:sz w:val="20"/>
+                <w:szCs w:val="20"/>
+              </w:rPr>
+            </w:pPr>
+            <w:r>
+              <w:rPr>
+                <w:rFonts w:ascii="Times New Roman" w:hAnsi="Times New Roman" w:cs="Times New Roman"/>
+                <w:color w:val="000000" w:themeColor="text1"/>
+                <w:sz w:val="20"/>
+                <w:szCs w:val="20"/>
+              </w:rPr>
+              <w:t>No email or password contained in request header. Front-end should redirect user to login page.</w:t>
+            </w:r>
+          </w:p>
+        </w:tc>
+        <w:tc>
+          <w:tcPr>
+            <w:tcW w:w="9348" w:type="dxa"/>
+            <w:shd w:val="clear" w:color="auto" w:fill="auto"/>
+            <w:vAlign w:val="center"/>
+          </w:tcPr>
+          <w:p>
+            <w:pPr>
+              <w:autoSpaceDE w:val="0"/>
+              <w:autoSpaceDN w:val="0"/>
+              <w:adjustRightInd w:val="0"/>
+              <w:rPr>
+                <w:rFonts w:ascii="Consolas" w:hAnsi="Consolas" w:cs="Consolas"/>
+                <w:color w:val="000000"/>
+                <w:sz w:val="19"/>
+                <w:szCs w:val="19"/>
+                <w:highlight w:val="white"/>
+                <w:lang w:val="vi-VN"/>
+              </w:rPr>
+            </w:pPr>
+            <w:r>
+              <w:rPr>
+                <w:rFonts w:ascii="Consolas" w:hAnsi="Consolas" w:cs="Consolas"/>
+                <w:color w:val="000000"/>
+                <w:sz w:val="19"/>
+                <w:szCs w:val="19"/>
+                <w:highlight w:val="white"/>
+                <w:lang w:val="vi-VN"/>
+              </w:rPr>
+              <w:t>{</w:t>
+            </w:r>
+          </w:p>
+          <w:p>
+            <w:pPr>
+              <w:autoSpaceDE w:val="0"/>
+              <w:autoSpaceDN w:val="0"/>
+              <w:adjustRightInd w:val="0"/>
+              <w:rPr>
+                <w:rFonts w:ascii="Consolas" w:hAnsi="Consolas" w:cs="Consolas"/>
+                <w:color w:val="000000"/>
+                <w:sz w:val="19"/>
+                <w:szCs w:val="19"/>
+                <w:highlight w:val="white"/>
+                <w:lang w:val="vi-VN"/>
+              </w:rPr>
+            </w:pPr>
+            <w:r>
+              <w:rPr>
+                <w:rFonts w:ascii="Consolas" w:hAnsi="Consolas" w:cs="Consolas"/>
+                <w:color w:val="000000"/>
+                <w:sz w:val="19"/>
+                <w:szCs w:val="19"/>
+                <w:highlight w:val="white"/>
+                <w:lang w:val="vi-VN"/>
+              </w:rPr>
+              <w:t xml:space="preserve">  </w:t>
+            </w:r>
+            <w:r>
+              <w:rPr>
+                <w:rFonts w:ascii="Consolas" w:hAnsi="Consolas" w:cs="Consolas"/>
+                <w:color w:val="2E75B6"/>
+                <w:sz w:val="19"/>
+                <w:szCs w:val="19"/>
+                <w:highlight w:val="white"/>
+                <w:lang w:val="vi-VN"/>
+              </w:rPr>
+              <w:t>"Error"</w:t>
+            </w:r>
+            <w:r>
+              <w:rPr>
+                <w:rFonts w:ascii="Consolas" w:hAnsi="Consolas" w:cs="Consolas"/>
+                <w:color w:val="000000"/>
+                <w:sz w:val="19"/>
+                <w:szCs w:val="19"/>
+                <w:highlight w:val="white"/>
+                <w:lang w:val="vi-VN"/>
+              </w:rPr>
+              <w:t xml:space="preserve">: </w:t>
+            </w:r>
+            <w:r>
+              <w:rPr>
+                <w:rFonts w:ascii="Consolas" w:hAnsi="Consolas" w:cs="Consolas"/>
+                <w:color w:val="A31515"/>
+                <w:sz w:val="19"/>
+                <w:szCs w:val="19"/>
+                <w:highlight w:val="white"/>
+                <w:lang w:val="vi-VN"/>
+              </w:rPr>
+              <w:t>"W012"</w:t>
+            </w:r>
+          </w:p>
+          <w:p>
+            <w:pPr>
+              <w:rPr>
+                <w:rStyle w:val="sbrace"/>
+                <w:rFonts w:ascii="Times New Roman" w:hAnsi="Times New Roman" w:cs="Times New Roman"/>
+                <w:color w:val="000000" w:themeColor="text1"/>
+                <w:sz w:val="20"/>
+                <w:szCs w:val="20"/>
+              </w:rPr>
+            </w:pPr>
+            <w:r>
+              <w:rPr>
+                <w:rFonts w:ascii="Consolas" w:hAnsi="Consolas" w:cs="Consolas"/>
+                <w:color w:val="000000"/>
+                <w:sz w:val="19"/>
+                <w:szCs w:val="19"/>
+                <w:highlight w:val="white"/>
+                <w:lang w:val="vi-VN"/>
+              </w:rPr>
+              <w:t>}</w:t>
+            </w:r>
+          </w:p>
+        </w:tc>
+      </w:tr>
+      <w:tr>
+        <w:tc>
+          <w:tcPr>
+            <w:tcW w:w="1567" w:type="dxa"/>
+            <w:shd w:val="clear" w:color="auto" w:fill="auto"/>
+            <w:vAlign w:val="center"/>
+          </w:tcPr>
+          <w:p>
+            <w:pPr>
+              <w:pStyle w:val="ListParagraph"/>
+              <w:ind w:left="0"/>
+              <w:jc w:val="center"/>
+              <w:rPr>
+                <w:rFonts w:ascii="Times New Roman" w:hAnsi="Times New Roman" w:cs="Times New Roman"/>
+                <w:b/>
+                <w:color w:val="FF0000"/>
+                <w:sz w:val="20"/>
+                <w:szCs w:val="20"/>
+              </w:rPr>
+            </w:pPr>
+            <w:r>
+              <w:rPr>
+                <w:rFonts w:ascii="Times New Roman" w:hAnsi="Times New Roman" w:cs="Times New Roman"/>
+                <w:b/>
+                <w:color w:val="FF0000"/>
+                <w:sz w:val="20"/>
+                <w:szCs w:val="20"/>
+              </w:rPr>
+              <w:t>401</w:t>
+            </w:r>
+          </w:p>
+          <w:p>
+            <w:pPr>
+              <w:pStyle w:val="ListParagraph"/>
+              <w:ind w:left="0"/>
+              <w:rPr>
+                <w:rFonts w:ascii="Times New Roman" w:hAnsi="Times New Roman" w:cs="Times New Roman"/>
+                <w:color w:val="000000" w:themeColor="text1"/>
+                <w:sz w:val="20"/>
+                <w:szCs w:val="20"/>
+              </w:rPr>
+            </w:pPr>
+            <w:r>
+              <w:rPr>
+                <w:rFonts w:ascii="Times New Roman" w:hAnsi="Times New Roman" w:cs="Times New Roman"/>
+                <w:color w:val="000000" w:themeColor="text1"/>
+                <w:sz w:val="20"/>
+                <w:szCs w:val="20"/>
+              </w:rPr>
+              <w:t>Account has been disabled.</w:t>
+            </w:r>
+          </w:p>
+        </w:tc>
+        <w:tc>
+          <w:tcPr>
+            <w:tcW w:w="9348" w:type="dxa"/>
+            <w:shd w:val="clear" w:color="auto" w:fill="auto"/>
+            <w:vAlign w:val="center"/>
+          </w:tcPr>
+          <w:p>
+            <w:pPr>
+              <w:autoSpaceDE w:val="0"/>
+              <w:autoSpaceDN w:val="0"/>
+              <w:adjustRightInd w:val="0"/>
+              <w:rPr>
+                <w:rFonts w:ascii="Consolas" w:hAnsi="Consolas" w:cs="Consolas"/>
+                <w:color w:val="000000"/>
+                <w:sz w:val="19"/>
+                <w:szCs w:val="19"/>
+                <w:highlight w:val="white"/>
+                <w:lang w:val="vi-VN"/>
+              </w:rPr>
+            </w:pPr>
+            <w:r>
+              <w:rPr>
+                <w:rFonts w:ascii="Consolas" w:hAnsi="Consolas" w:cs="Consolas"/>
+                <w:color w:val="000000"/>
+                <w:sz w:val="19"/>
+                <w:szCs w:val="19"/>
+                <w:highlight w:val="white"/>
+                <w:lang w:val="vi-VN"/>
+              </w:rPr>
+              <w:t>{</w:t>
+            </w:r>
+          </w:p>
+          <w:p>
+            <w:pPr>
+              <w:autoSpaceDE w:val="0"/>
+              <w:autoSpaceDN w:val="0"/>
+              <w:adjustRightInd w:val="0"/>
+              <w:rPr>
+                <w:rFonts w:ascii="Consolas" w:hAnsi="Consolas" w:cs="Consolas"/>
+                <w:color w:val="000000"/>
+                <w:sz w:val="19"/>
+                <w:szCs w:val="19"/>
+                <w:highlight w:val="white"/>
+                <w:lang w:val="vi-VN"/>
+              </w:rPr>
+            </w:pPr>
+            <w:r>
+              <w:rPr>
+                <w:rFonts w:ascii="Consolas" w:hAnsi="Consolas" w:cs="Consolas"/>
+                <w:color w:val="000000"/>
+                <w:sz w:val="19"/>
+                <w:szCs w:val="19"/>
+                <w:highlight w:val="white"/>
+                <w:lang w:val="vi-VN"/>
+              </w:rPr>
+              <w:t xml:space="preserve">  </w:t>
+            </w:r>
+            <w:r>
+              <w:rPr>
+                <w:rFonts w:ascii="Consolas" w:hAnsi="Consolas" w:cs="Consolas"/>
+                <w:color w:val="2E75B6"/>
+                <w:sz w:val="19"/>
+                <w:szCs w:val="19"/>
+                <w:highlight w:val="white"/>
+                <w:lang w:val="vi-VN"/>
+              </w:rPr>
+              <w:t>"Error"</w:t>
+            </w:r>
+            <w:r>
+              <w:rPr>
+                <w:rFonts w:ascii="Consolas" w:hAnsi="Consolas" w:cs="Consolas"/>
+                <w:color w:val="000000"/>
+                <w:sz w:val="19"/>
+                <w:szCs w:val="19"/>
+                <w:highlight w:val="white"/>
+                <w:lang w:val="vi-VN"/>
+              </w:rPr>
+              <w:t xml:space="preserve">: </w:t>
+            </w:r>
+            <w:r>
+              <w:rPr>
+                <w:rFonts w:ascii="Consolas" w:hAnsi="Consolas" w:cs="Consolas"/>
+                <w:color w:val="A31515"/>
+                <w:sz w:val="19"/>
+                <w:szCs w:val="19"/>
+                <w:highlight w:val="white"/>
+                <w:lang w:val="vi-VN"/>
+              </w:rPr>
+              <w:t>"</w:t>
+            </w:r>
+            <w:r>
+              <w:rPr>
+                <w:rFonts w:ascii="Consolas" w:hAnsi="Consolas" w:cs="Consolas"/>
+                <w:color w:val="A31515"/>
+                <w:sz w:val="19"/>
+                <w:szCs w:val="19"/>
+                <w:highlight w:val="white"/>
+              </w:rPr>
+              <w:t>W002</w:t>
+            </w:r>
+            <w:r>
+              <w:rPr>
+                <w:rFonts w:ascii="Consolas" w:hAnsi="Consolas" w:cs="Consolas"/>
+                <w:color w:val="A31515"/>
+                <w:sz w:val="19"/>
+                <w:szCs w:val="19"/>
+                <w:highlight w:val="white"/>
+                <w:lang w:val="vi-VN"/>
+              </w:rPr>
+              <w:t>"</w:t>
+            </w:r>
+          </w:p>
+          <w:p>
+            <w:pPr>
+              <w:autoSpaceDE w:val="0"/>
+              <w:autoSpaceDN w:val="0"/>
+              <w:adjustRightInd w:val="0"/>
+              <w:rPr>
+                <w:rFonts w:ascii="Consolas" w:hAnsi="Consolas" w:cs="Consolas"/>
+                <w:color w:val="000000"/>
+                <w:sz w:val="19"/>
+                <w:szCs w:val="19"/>
+                <w:highlight w:val="white"/>
+                <w:lang w:val="vi-VN"/>
+              </w:rPr>
+            </w:pPr>
+            <w:r>
+              <w:rPr>
+                <w:rFonts w:ascii="Consolas" w:hAnsi="Consolas" w:cs="Consolas"/>
+                <w:color w:val="000000"/>
+                <w:sz w:val="19"/>
+                <w:szCs w:val="19"/>
+                <w:highlight w:val="white"/>
+                <w:lang w:val="vi-VN"/>
+              </w:rPr>
+              <w:t>}</w:t>
+            </w:r>
+          </w:p>
+        </w:tc>
+      </w:tr>
+      <w:tr>
+        <w:tc>
+          <w:tcPr>
+            <w:tcW w:w="1567" w:type="dxa"/>
+            <w:shd w:val="clear" w:color="auto" w:fill="auto"/>
+            <w:vAlign w:val="center"/>
+          </w:tcPr>
+          <w:p>
+            <w:pPr>
+              <w:pStyle w:val="ListParagraph"/>
+              <w:ind w:left="0"/>
+              <w:jc w:val="center"/>
+              <w:rPr>
+                <w:rFonts w:ascii="Times New Roman" w:hAnsi="Times New Roman" w:cs="Times New Roman"/>
+                <w:b/>
+                <w:color w:val="FF0000"/>
+                <w:sz w:val="20"/>
+                <w:szCs w:val="20"/>
+              </w:rPr>
+            </w:pPr>
+            <w:r>
+              <w:rPr>
+                <w:rFonts w:ascii="Times New Roman" w:hAnsi="Times New Roman" w:cs="Times New Roman"/>
+                <w:b/>
+                <w:color w:val="FF0000"/>
+                <w:sz w:val="20"/>
+                <w:szCs w:val="20"/>
+              </w:rPr>
+              <w:t>401</w:t>
+            </w:r>
+          </w:p>
+          <w:p>
+            <w:pPr>
+              <w:pStyle w:val="ListParagraph"/>
+              <w:ind w:left="0"/>
+              <w:rPr>
+                <w:rFonts w:ascii="Times New Roman" w:hAnsi="Times New Roman" w:cs="Times New Roman"/>
+                <w:color w:val="000000" w:themeColor="text1"/>
+                <w:sz w:val="20"/>
+                <w:szCs w:val="20"/>
+              </w:rPr>
+            </w:pPr>
+            <w:r>
+              <w:rPr>
+                <w:rFonts w:ascii="Times New Roman" w:hAnsi="Times New Roman" w:cs="Times New Roman"/>
+                <w:color w:val="000000" w:themeColor="text1"/>
+                <w:sz w:val="20"/>
+                <w:szCs w:val="20"/>
+              </w:rPr>
+              <w:t>Account is pending</w:t>
+            </w:r>
+            <w:r>
+              <w:rPr>
+                <w:rFonts w:ascii="Times New Roman" w:hAnsi="Times New Roman" w:cs="Times New Roman"/>
+                <w:color w:val="000000" w:themeColor="text1"/>
+                <w:sz w:val="20"/>
+                <w:szCs w:val="20"/>
+              </w:rPr>
+              <w:t>.</w:t>
+            </w:r>
+          </w:p>
+        </w:tc>
+        <w:tc>
+          <w:tcPr>
+            <w:tcW w:w="9348" w:type="dxa"/>
+            <w:shd w:val="clear" w:color="auto" w:fill="auto"/>
+            <w:vAlign w:val="center"/>
+          </w:tcPr>
+          <w:p>
+            <w:pPr>
+              <w:autoSpaceDE w:val="0"/>
+              <w:autoSpaceDN w:val="0"/>
+              <w:adjustRightInd w:val="0"/>
+              <w:rPr>
+                <w:rFonts w:ascii="Consolas" w:hAnsi="Consolas" w:cs="Consolas"/>
+                <w:color w:val="000000"/>
+                <w:sz w:val="19"/>
+                <w:szCs w:val="19"/>
+                <w:highlight w:val="white"/>
+                <w:lang w:val="vi-VN"/>
+              </w:rPr>
+            </w:pPr>
+            <w:r>
+              <w:rPr>
+                <w:rFonts w:ascii="Consolas" w:hAnsi="Consolas" w:cs="Consolas"/>
+                <w:color w:val="000000"/>
+                <w:sz w:val="19"/>
+                <w:szCs w:val="19"/>
+                <w:highlight w:val="white"/>
+                <w:lang w:val="vi-VN"/>
+              </w:rPr>
+              <w:t>{</w:t>
+            </w:r>
+          </w:p>
+          <w:p>
+            <w:pPr>
+              <w:autoSpaceDE w:val="0"/>
+              <w:autoSpaceDN w:val="0"/>
+              <w:adjustRightInd w:val="0"/>
+              <w:rPr>
+                <w:rFonts w:ascii="Consolas" w:hAnsi="Consolas" w:cs="Consolas"/>
+                <w:color w:val="000000"/>
+                <w:sz w:val="19"/>
+                <w:szCs w:val="19"/>
+                <w:highlight w:val="white"/>
+                <w:lang w:val="vi-VN"/>
+              </w:rPr>
+            </w:pPr>
+            <w:r>
+              <w:rPr>
+                <w:rFonts w:ascii="Consolas" w:hAnsi="Consolas" w:cs="Consolas"/>
+                <w:color w:val="000000"/>
+                <w:sz w:val="19"/>
+                <w:szCs w:val="19"/>
+                <w:highlight w:val="white"/>
+                <w:lang w:val="vi-VN"/>
+              </w:rPr>
+              <w:t xml:space="preserve">  </w:t>
+            </w:r>
+            <w:r>
+              <w:rPr>
+                <w:rFonts w:ascii="Consolas" w:hAnsi="Consolas" w:cs="Consolas"/>
+                <w:color w:val="2E75B6"/>
+                <w:sz w:val="19"/>
+                <w:szCs w:val="19"/>
+                <w:highlight w:val="white"/>
+                <w:lang w:val="vi-VN"/>
+              </w:rPr>
+              <w:t>"Error"</w:t>
+            </w:r>
+            <w:r>
+              <w:rPr>
+                <w:rFonts w:ascii="Consolas" w:hAnsi="Consolas" w:cs="Consolas"/>
+                <w:color w:val="000000"/>
+                <w:sz w:val="19"/>
+                <w:szCs w:val="19"/>
+                <w:highlight w:val="white"/>
+                <w:lang w:val="vi-VN"/>
+              </w:rPr>
+              <w:t xml:space="preserve">: </w:t>
+            </w:r>
+            <w:r>
+              <w:rPr>
+                <w:rFonts w:ascii="Consolas" w:hAnsi="Consolas" w:cs="Consolas"/>
+                <w:color w:val="A31515"/>
+                <w:sz w:val="19"/>
+                <w:szCs w:val="19"/>
+                <w:highlight w:val="white"/>
+                <w:lang w:val="vi-VN"/>
+              </w:rPr>
+              <w:t>"</w:t>
+            </w:r>
+            <w:r>
+              <w:rPr>
+                <w:rFonts w:ascii="Consolas" w:hAnsi="Consolas" w:cs="Consolas"/>
+                <w:color w:val="A31515"/>
+                <w:sz w:val="19"/>
+                <w:szCs w:val="19"/>
+                <w:highlight w:val="white"/>
+              </w:rPr>
+              <w:t>W001</w:t>
+            </w:r>
+            <w:r>
+              <w:rPr>
+                <w:rFonts w:ascii="Consolas" w:hAnsi="Consolas" w:cs="Consolas"/>
+                <w:color w:val="A31515"/>
+                <w:sz w:val="19"/>
+                <w:szCs w:val="19"/>
+                <w:highlight w:val="white"/>
+                <w:lang w:val="vi-VN"/>
+              </w:rPr>
+              <w:t>"</w:t>
+            </w:r>
+          </w:p>
+          <w:p>
+            <w:pPr>
+              <w:autoSpaceDE w:val="0"/>
+              <w:autoSpaceDN w:val="0"/>
+              <w:adjustRightInd w:val="0"/>
+              <w:rPr>
+                <w:rFonts w:ascii="Consolas" w:hAnsi="Consolas" w:cs="Consolas"/>
+                <w:color w:val="000000"/>
+                <w:sz w:val="19"/>
+                <w:szCs w:val="19"/>
+                <w:highlight w:val="white"/>
+                <w:lang w:val="vi-VN"/>
+              </w:rPr>
+            </w:pPr>
+            <w:r>
+              <w:rPr>
+                <w:rFonts w:ascii="Consolas" w:hAnsi="Consolas" w:cs="Consolas"/>
+                <w:color w:val="000000"/>
+                <w:sz w:val="19"/>
+                <w:szCs w:val="19"/>
+                <w:highlight w:val="white"/>
+                <w:lang w:val="vi-VN"/>
+              </w:rPr>
+              <w:t>}</w:t>
+            </w:r>
+          </w:p>
+        </w:tc>
+      </w:tr>
+      <w:tr>
+        <w:tc>
+          <w:tcPr>
+            <w:tcW w:w="1567" w:type="dxa"/>
+            <w:shd w:val="clear" w:color="auto" w:fill="auto"/>
+            <w:vAlign w:val="center"/>
+          </w:tcPr>
+          <w:p>
+            <w:pPr>
+              <w:pStyle w:val="ListParagraph"/>
+              <w:ind w:left="0"/>
+              <w:jc w:val="center"/>
+              <w:rPr>
+                <w:rFonts w:ascii="Times New Roman" w:hAnsi="Times New Roman" w:cs="Times New Roman"/>
+                <w:b/>
+                <w:color w:val="FF0000"/>
+                <w:sz w:val="20"/>
+                <w:szCs w:val="20"/>
+              </w:rPr>
+            </w:pPr>
+            <w:r>
+              <w:rPr>
+                <w:rFonts w:ascii="Times New Roman" w:hAnsi="Times New Roman" w:cs="Times New Roman"/>
+                <w:b/>
+                <w:color w:val="FF0000"/>
+                <w:sz w:val="20"/>
+                <w:szCs w:val="20"/>
+              </w:rPr>
+              <w:t>403</w:t>
+            </w:r>
+          </w:p>
+          <w:p>
+            <w:pPr>
+              <w:pStyle w:val="ListParagraph"/>
+              <w:ind w:left="0"/>
+              <w:rPr>
+                <w:rFonts w:ascii="Times New Roman" w:hAnsi="Times New Roman" w:cs="Times New Roman"/>
+                <w:color w:val="000000" w:themeColor="text1"/>
+                <w:sz w:val="20"/>
+                <w:szCs w:val="20"/>
+              </w:rPr>
+            </w:pPr>
+            <w:r>
+              <w:rPr>
+                <w:rFonts w:ascii="Times New Roman" w:hAnsi="Times New Roman" w:cs="Times New Roman"/>
+                <w:color w:val="000000" w:themeColor="text1"/>
+                <w:sz w:val="20"/>
+                <w:szCs w:val="20"/>
+              </w:rPr>
+              <w:t>Account is not allowed to access the function.</w:t>
+            </w:r>
+          </w:p>
+        </w:tc>
+        <w:tc>
+          <w:tcPr>
+            <w:tcW w:w="9348" w:type="dxa"/>
+            <w:shd w:val="clear" w:color="auto" w:fill="auto"/>
+            <w:vAlign w:val="center"/>
+          </w:tcPr>
+          <w:p>
+            <w:pPr>
+              <w:autoSpaceDE w:val="0"/>
+              <w:autoSpaceDN w:val="0"/>
+              <w:adjustRightInd w:val="0"/>
+              <w:rPr>
+                <w:rFonts w:ascii="Consolas" w:hAnsi="Consolas" w:cs="Consolas"/>
+                <w:color w:val="000000"/>
+                <w:sz w:val="19"/>
+                <w:szCs w:val="19"/>
+                <w:highlight w:val="white"/>
+                <w:lang w:val="vi-VN"/>
+              </w:rPr>
+            </w:pPr>
+            <w:r>
+              <w:rPr>
+                <w:rFonts w:ascii="Consolas" w:hAnsi="Consolas" w:cs="Consolas"/>
+                <w:color w:val="000000"/>
+                <w:sz w:val="19"/>
+                <w:szCs w:val="19"/>
+                <w:highlight w:val="white"/>
+                <w:lang w:val="vi-VN"/>
+              </w:rPr>
+              <w:t>{</w:t>
+            </w:r>
+          </w:p>
+          <w:p>
+            <w:pPr>
+              <w:autoSpaceDE w:val="0"/>
+              <w:autoSpaceDN w:val="0"/>
+              <w:adjustRightInd w:val="0"/>
+              <w:rPr>
+                <w:rFonts w:ascii="Consolas" w:hAnsi="Consolas" w:cs="Consolas"/>
+                <w:color w:val="000000"/>
+                <w:sz w:val="19"/>
+                <w:szCs w:val="19"/>
+                <w:highlight w:val="white"/>
+                <w:lang w:val="vi-VN"/>
+              </w:rPr>
+            </w:pPr>
+            <w:r>
+              <w:rPr>
+                <w:rFonts w:ascii="Consolas" w:hAnsi="Consolas" w:cs="Consolas"/>
+                <w:color w:val="000000"/>
+                <w:sz w:val="19"/>
+                <w:szCs w:val="19"/>
+                <w:highlight w:val="white"/>
+                <w:lang w:val="vi-VN"/>
+              </w:rPr>
+              <w:t xml:space="preserve">  </w:t>
+            </w:r>
+            <w:r>
+              <w:rPr>
+                <w:rFonts w:ascii="Consolas" w:hAnsi="Consolas" w:cs="Consolas"/>
+                <w:color w:val="2E75B6"/>
+                <w:sz w:val="19"/>
+                <w:szCs w:val="19"/>
+                <w:highlight w:val="white"/>
+                <w:lang w:val="vi-VN"/>
+              </w:rPr>
+              <w:t>"Error"</w:t>
+            </w:r>
+            <w:r>
+              <w:rPr>
+                <w:rFonts w:ascii="Consolas" w:hAnsi="Consolas" w:cs="Consolas"/>
+                <w:color w:val="000000"/>
+                <w:sz w:val="19"/>
+                <w:szCs w:val="19"/>
+                <w:highlight w:val="white"/>
+                <w:lang w:val="vi-VN"/>
+              </w:rPr>
+              <w:t xml:space="preserve">: </w:t>
+            </w:r>
+            <w:r>
+              <w:rPr>
+                <w:rFonts w:ascii="Consolas" w:hAnsi="Consolas" w:cs="Consolas"/>
+                <w:color w:val="A31515"/>
+                <w:sz w:val="19"/>
+                <w:szCs w:val="19"/>
+                <w:highlight w:val="white"/>
+                <w:lang w:val="vi-VN"/>
+              </w:rPr>
+              <w:t>"</w:t>
+            </w:r>
+            <w:r>
+              <w:rPr>
+                <w:rFonts w:ascii="Consolas" w:hAnsi="Consolas" w:cs="Consolas"/>
+                <w:color w:val="A31515"/>
+                <w:sz w:val="19"/>
+                <w:szCs w:val="19"/>
+                <w:highlight w:val="white"/>
+              </w:rPr>
+              <w:t>W013</w:t>
+            </w:r>
+            <w:r>
+              <w:rPr>
+                <w:rFonts w:ascii="Consolas" w:hAnsi="Consolas" w:cs="Consolas"/>
+                <w:color w:val="A31515"/>
+                <w:sz w:val="19"/>
+                <w:szCs w:val="19"/>
+                <w:highlight w:val="white"/>
+                <w:lang w:val="vi-VN"/>
+              </w:rPr>
+              <w:t>"</w:t>
+            </w:r>
+          </w:p>
+          <w:p>
+            <w:pPr>
+              <w:rPr>
+                <w:rStyle w:val="sbrace"/>
+                <w:rFonts w:ascii="Times New Roman" w:hAnsi="Times New Roman" w:cs="Times New Roman"/>
+                <w:color w:val="000000" w:themeColor="text1"/>
+                <w:sz w:val="20"/>
+                <w:szCs w:val="20"/>
+              </w:rPr>
+            </w:pPr>
+            <w:r>
+              <w:rPr>
+                <w:rFonts w:ascii="Consolas" w:hAnsi="Consolas" w:cs="Consolas"/>
+                <w:color w:val="000000"/>
+                <w:sz w:val="19"/>
+                <w:szCs w:val="19"/>
+                <w:highlight w:val="white"/>
+                <w:lang w:val="vi-VN"/>
+              </w:rPr>
+              <w:t>}</w:t>
+            </w:r>
+          </w:p>
+        </w:tc>
+      </w:tr>
+      <w:tr>
+        <w:tc>
+          <w:tcPr>
+            <w:tcW w:w="1567" w:type="dxa"/>
+            <w:shd w:val="clear" w:color="auto" w:fill="auto"/>
+            <w:vAlign w:val="center"/>
+          </w:tcPr>
+          <w:p>
+            <w:pPr>
+              <w:pStyle w:val="ListParagraph"/>
+              <w:ind w:left="0"/>
+              <w:jc w:val="center"/>
+              <w:rPr>
+                <w:rFonts w:ascii="Times New Roman" w:hAnsi="Times New Roman" w:cs="Times New Roman"/>
+                <w:b/>
+                <w:color w:val="FF0000"/>
+                <w:sz w:val="20"/>
+                <w:szCs w:val="20"/>
+              </w:rPr>
+            </w:pPr>
+            <w:r>
+              <w:rPr>
+                <w:rFonts w:ascii="Times New Roman" w:hAnsi="Times New Roman" w:cs="Times New Roman"/>
+                <w:b/>
+                <w:color w:val="FF0000"/>
+                <w:sz w:val="20"/>
+                <w:szCs w:val="20"/>
+              </w:rPr>
+              <w:t>404</w:t>
+            </w:r>
+          </w:p>
+          <w:p>
+            <w:pPr>
+              <w:pStyle w:val="ListParagraph"/>
+              <w:ind w:left="0"/>
+              <w:rPr>
+                <w:rFonts w:ascii="Times New Roman" w:hAnsi="Times New Roman" w:cs="Times New Roman"/>
+                <w:color w:val="000000" w:themeColor="text1"/>
+                <w:sz w:val="20"/>
+                <w:szCs w:val="20"/>
+              </w:rPr>
+            </w:pPr>
+            <w:r>
+              <w:rPr>
+                <w:rFonts w:ascii="Times New Roman" w:hAnsi="Times New Roman" w:cs="Times New Roman"/>
+                <w:color w:val="000000" w:themeColor="text1"/>
+                <w:sz w:val="20"/>
+                <w:szCs w:val="20"/>
+              </w:rPr>
+              <w:t>Record is not found</w:t>
+            </w:r>
+            <w:r>
+              <w:rPr>
+                <w:rFonts w:ascii="Times New Roman" w:hAnsi="Times New Roman" w:cs="Times New Roman"/>
+                <w:color w:val="000000" w:themeColor="text1"/>
+                <w:sz w:val="20"/>
+                <w:szCs w:val="20"/>
+              </w:rPr>
+              <w:t>.</w:t>
+            </w:r>
+          </w:p>
+        </w:tc>
+        <w:tc>
+          <w:tcPr>
+            <w:tcW w:w="9348" w:type="dxa"/>
+            <w:shd w:val="clear" w:color="auto" w:fill="auto"/>
+            <w:vAlign w:val="center"/>
+          </w:tcPr>
+          <w:p>
+            <w:pPr>
+              <w:autoSpaceDE w:val="0"/>
+              <w:autoSpaceDN w:val="0"/>
+              <w:adjustRightInd w:val="0"/>
+              <w:rPr>
+                <w:rFonts w:ascii="Consolas" w:hAnsi="Consolas" w:cs="Consolas"/>
+                <w:color w:val="000000"/>
+                <w:sz w:val="19"/>
+                <w:szCs w:val="19"/>
+                <w:highlight w:val="white"/>
+                <w:lang w:val="vi-VN"/>
+              </w:rPr>
+            </w:pPr>
+            <w:r>
+              <w:rPr>
+                <w:rFonts w:ascii="Consolas" w:hAnsi="Consolas" w:cs="Consolas"/>
+                <w:color w:val="000000"/>
+                <w:sz w:val="19"/>
+                <w:szCs w:val="19"/>
+                <w:highlight w:val="white"/>
+                <w:lang w:val="vi-VN"/>
+              </w:rPr>
+              <w:t>{</w:t>
+            </w:r>
+          </w:p>
+          <w:p>
+            <w:pPr>
+              <w:autoSpaceDE w:val="0"/>
+              <w:autoSpaceDN w:val="0"/>
+              <w:adjustRightInd w:val="0"/>
+              <w:rPr>
+                <w:rFonts w:ascii="Consolas" w:hAnsi="Consolas" w:cs="Consolas"/>
+                <w:color w:val="000000"/>
+                <w:sz w:val="19"/>
+                <w:szCs w:val="19"/>
+                <w:highlight w:val="white"/>
+                <w:lang w:val="vi-VN"/>
+              </w:rPr>
+            </w:pPr>
+            <w:r>
+              <w:rPr>
+                <w:rFonts w:ascii="Consolas" w:hAnsi="Consolas" w:cs="Consolas"/>
+                <w:color w:val="000000"/>
+                <w:sz w:val="19"/>
+                <w:szCs w:val="19"/>
+                <w:highlight w:val="white"/>
+                <w:lang w:val="vi-VN"/>
+              </w:rPr>
+              <w:t xml:space="preserve">  </w:t>
+            </w:r>
+            <w:r>
+              <w:rPr>
+                <w:rFonts w:ascii="Consolas" w:hAnsi="Consolas" w:cs="Consolas"/>
+                <w:color w:val="2E75B6"/>
+                <w:sz w:val="19"/>
+                <w:szCs w:val="19"/>
+                <w:highlight w:val="white"/>
+                <w:lang w:val="vi-VN"/>
+              </w:rPr>
+              <w:t>"Error"</w:t>
+            </w:r>
+            <w:r>
+              <w:rPr>
+                <w:rFonts w:ascii="Consolas" w:hAnsi="Consolas" w:cs="Consolas"/>
+                <w:color w:val="000000"/>
+                <w:sz w:val="19"/>
+                <w:szCs w:val="19"/>
+                <w:highlight w:val="white"/>
+                <w:lang w:val="vi-VN"/>
+              </w:rPr>
+              <w:t xml:space="preserve">: </w:t>
+            </w:r>
+            <w:r>
+              <w:rPr>
+                <w:rFonts w:ascii="Consolas" w:hAnsi="Consolas" w:cs="Consolas"/>
+                <w:color w:val="A31515"/>
+                <w:sz w:val="19"/>
+                <w:szCs w:val="19"/>
+                <w:highlight w:val="white"/>
+                <w:lang w:val="vi-VN"/>
+              </w:rPr>
+              <w:t>"</w:t>
+            </w:r>
+            <w:r>
+              <w:rPr>
+                <w:rFonts w:ascii="Consolas" w:hAnsi="Consolas" w:cs="Consolas"/>
+                <w:color w:val="A31515"/>
+                <w:sz w:val="19"/>
+                <w:szCs w:val="19"/>
+                <w:highlight w:val="white"/>
+              </w:rPr>
+              <w:t>W006</w:t>
+            </w:r>
+            <w:r>
+              <w:rPr>
+                <w:rFonts w:ascii="Consolas" w:hAnsi="Consolas" w:cs="Consolas"/>
+                <w:color w:val="A31515"/>
+                <w:sz w:val="19"/>
+                <w:szCs w:val="19"/>
+                <w:highlight w:val="white"/>
+                <w:lang w:val="vi-VN"/>
+              </w:rPr>
+              <w:t>"</w:t>
+            </w:r>
+          </w:p>
+          <w:p>
+            <w:pPr>
+              <w:rPr>
+                <w:rStyle w:val="sbrace"/>
+                <w:rFonts w:ascii="Times New Roman" w:hAnsi="Times New Roman" w:cs="Times New Roman"/>
+                <w:color w:val="000000" w:themeColor="text1"/>
+                <w:sz w:val="20"/>
+                <w:szCs w:val="20"/>
+              </w:rPr>
+            </w:pPr>
+            <w:r>
+              <w:rPr>
+                <w:rFonts w:ascii="Consolas" w:hAnsi="Consolas" w:cs="Consolas"/>
+                <w:color w:val="000000"/>
+                <w:sz w:val="19"/>
+                <w:szCs w:val="19"/>
+                <w:highlight w:val="white"/>
+                <w:lang w:val="vi-VN"/>
+              </w:rPr>
+              <w:t>}</w:t>
+            </w:r>
+          </w:p>
+        </w:tc>
+      </w:tr>
+      <w:tr>
+        <w:tc>
+          <w:tcPr>
+            <w:tcW w:w="1567" w:type="dxa"/>
+            <w:shd w:val="clear" w:color="auto" w:fill="auto"/>
+            <w:vAlign w:val="center"/>
+          </w:tcPr>
+          <w:p>
+            <w:pPr>
+              <w:pStyle w:val="ListParagraph"/>
+              <w:ind w:left="0"/>
+              <w:jc w:val="center"/>
+              <w:rPr>
+                <w:rFonts w:ascii="Times New Roman" w:hAnsi="Times New Roman" w:cs="Times New Roman"/>
+                <w:b/>
+                <w:color w:val="FF0000"/>
+                <w:sz w:val="20"/>
+                <w:szCs w:val="20"/>
+              </w:rPr>
+            </w:pPr>
+            <w:r>
+              <w:rPr>
+                <w:rFonts w:ascii="Times New Roman" w:hAnsi="Times New Roman" w:cs="Times New Roman"/>
+                <w:b/>
+                <w:color w:val="FF0000"/>
+                <w:sz w:val="20"/>
+                <w:szCs w:val="20"/>
+              </w:rPr>
+              <w:t>500</w:t>
+            </w:r>
+          </w:p>
+          <w:p>
+            <w:pPr>
+              <w:pStyle w:val="ListParagraph"/>
+              <w:ind w:left="0"/>
+              <w:rPr>
+                <w:rFonts w:ascii="Times New Roman" w:hAnsi="Times New Roman" w:cs="Times New Roman"/>
+                <w:color w:val="000000" w:themeColor="text1"/>
+                <w:sz w:val="20"/>
+                <w:szCs w:val="20"/>
+              </w:rPr>
+            </w:pPr>
+            <w:r>
+              <w:rPr>
+                <w:rFonts w:ascii="Times New Roman" w:hAnsi="Times New Roman" w:cs="Times New Roman"/>
+                <w:color w:val="000000" w:themeColor="text1"/>
+                <w:sz w:val="20"/>
+                <w:szCs w:val="20"/>
+              </w:rPr>
+              <w:t>There is something wrong with the server.</w:t>
+            </w:r>
+          </w:p>
+        </w:tc>
+        <w:tc>
+          <w:tcPr>
+            <w:tcW w:w="9348" w:type="dxa"/>
+            <w:shd w:val="clear" w:color="auto" w:fill="auto"/>
+            <w:vAlign w:val="center"/>
+          </w:tcPr>
+          <w:p>
+            <w:pPr>
+              <w:autoSpaceDE w:val="0"/>
+              <w:autoSpaceDN w:val="0"/>
+              <w:adjustRightInd w:val="0"/>
+              <w:rPr>
+                <w:rStyle w:val="sbrace"/>
+                <w:rFonts w:ascii="Times New Roman" w:hAnsi="Times New Roman" w:cs="Times New Roman"/>
+                <w:color w:val="000000" w:themeColor="text1"/>
+                <w:sz w:val="20"/>
+                <w:szCs w:val="20"/>
+              </w:rPr>
+            </w:pPr>
+          </w:p>
+          <w:p>
+            <w:pPr>
+              <w:rPr>
+                <w:rStyle w:val="sbrace"/>
+                <w:rFonts w:ascii="Times New Roman" w:hAnsi="Times New Roman" w:cs="Times New Roman"/>
+                <w:color w:val="000000" w:themeColor="text1"/>
+                <w:sz w:val="20"/>
+                <w:szCs w:val="20"/>
+              </w:rPr>
+            </w:pPr>
+          </w:p>
+        </w:tc>
+      </w:tr>
+    </w:tbl>
+    <w:p>
+      <w:pPr>
+        <w:rPr>
+          <w:rFonts w:ascii="Times New Roman" w:hAnsi="Times New Roman" w:cs="Times New Roman"/>
+          <w:color w:val="000000" w:themeColor="text1"/>
+          <w:sz w:val="28"/>
+          <w:szCs w:val="28"/>
+        </w:rPr>
+      </w:pPr>
+    </w:p>
+    <w:p>
+      <w:pPr>
+        <w:rPr>
+          <w:rFonts w:ascii="Times New Roman" w:hAnsi="Times New Roman" w:cs="Times New Roman"/>
+          <w:color w:val="000000" w:themeColor="text1"/>
+          <w:sz w:val="28"/>
+          <w:szCs w:val="28"/>
+        </w:rPr>
+      </w:pPr>
+    </w:p>
+    <w:p>
+      <w:pPr>
+        <w:rPr>
+          <w:rFonts w:ascii="Times New Roman" w:hAnsi="Times New Roman" w:cs="Times New Roman"/>
+          <w:color w:val="000000" w:themeColor="text1"/>
+          <w:sz w:val="28"/>
+          <w:szCs w:val="28"/>
+        </w:rPr>
+      </w:pPr>
+    </w:p>
+    <w:p>
+      <w:pPr>
+        <w:rPr>
+          <w:rFonts w:ascii="Times New Roman" w:hAnsi="Times New Roman" w:cs="Times New Roman"/>
+          <w:color w:val="000000" w:themeColor="text1"/>
+          <w:sz w:val="28"/>
+          <w:szCs w:val="28"/>
+        </w:rPr>
+      </w:pPr>
+    </w:p>
+    <w:p>
+      <w:pPr>
+        <w:rPr>
+          <w:rFonts w:ascii="Times New Roman" w:hAnsi="Times New Roman" w:cs="Times New Roman"/>
+          <w:color w:val="000000" w:themeColor="text1"/>
+          <w:sz w:val="28"/>
+          <w:szCs w:val="28"/>
+        </w:rPr>
+      </w:pPr>
+    </w:p>
+    <w:p>
+      <w:pPr>
+        <w:pStyle w:val="ListParagraph"/>
+        <w:numPr>
+          <w:ilvl w:val="0"/>
+          <w:numId w:val="2"/>
+        </w:numPr>
+        <w:rPr>
+          <w:rFonts w:ascii="Times New Roman" w:hAnsi="Times New Roman" w:cs="Times New Roman"/>
+          <w:b/>
+          <w:color w:val="000000" w:themeColor="text1"/>
+          <w:sz w:val="28"/>
+          <w:szCs w:val="28"/>
+        </w:rPr>
+      </w:pPr>
+      <w:r>
+        <w:rPr>
+          <w:rFonts w:ascii="Times New Roman" w:hAnsi="Times New Roman" w:cs="Times New Roman"/>
+          <w:b/>
+          <w:color w:val="000000" w:themeColor="text1"/>
+          <w:sz w:val="28"/>
+          <w:szCs w:val="28"/>
+        </w:rPr>
+        <w:lastRenderedPageBreak/>
         <w:t>Filter</w:t>
       </w:r>
     </w:p>
@@ -12824,7 +15053,7 @@
               <w:bottom w:val="single" w:sz="4" w:space="0" w:color="auto"/>
               <w:right w:val="single" w:sz="4" w:space="0" w:color="auto"/>
             </w:tcBorders>
-            <w:shd w:val="clear" w:color="auto" w:fill="FFFF00"/>
+            <w:shd w:val="clear" w:color="auto" w:fill="auto"/>
             <w:vAlign w:val="center"/>
           </w:tcPr>
           <w:p>
@@ -12859,7 +15088,7 @@
               <w:bottom w:val="single" w:sz="4" w:space="0" w:color="auto"/>
               <w:right w:val="single" w:sz="4" w:space="0" w:color="auto"/>
             </w:tcBorders>
-            <w:shd w:val="clear" w:color="auto" w:fill="FFFF00"/>
+            <w:shd w:val="clear" w:color="auto" w:fill="auto"/>
             <w:vAlign w:val="center"/>
           </w:tcPr>
           <w:p>
@@ -12896,7 +15125,7 @@
               <w:bottom w:val="single" w:sz="4" w:space="0" w:color="auto"/>
               <w:right w:val="single" w:sz="4" w:space="0" w:color="auto"/>
             </w:tcBorders>
-            <w:shd w:val="clear" w:color="auto" w:fill="FFFF00"/>
+            <w:shd w:val="clear" w:color="auto" w:fill="auto"/>
             <w:vAlign w:val="center"/>
           </w:tcPr>
           <w:p>
@@ -12931,7 +15160,7 @@
               <w:bottom w:val="single" w:sz="4" w:space="0" w:color="auto"/>
               <w:right w:val="single" w:sz="4" w:space="0" w:color="auto"/>
             </w:tcBorders>
-            <w:shd w:val="clear" w:color="auto" w:fill="FFFF00"/>
+            <w:shd w:val="clear" w:color="auto" w:fill="auto"/>
           </w:tcPr>
           <w:p>
             <w:pPr>
@@ -13075,7 +15304,7 @@
               <w:bottom w:val="single" w:sz="4" w:space="0" w:color="auto"/>
               <w:right w:val="single" w:sz="4" w:space="0" w:color="auto"/>
             </w:tcBorders>
-            <w:shd w:val="clear" w:color="auto" w:fill="FFFF00"/>
+            <w:shd w:val="clear" w:color="auto" w:fill="auto"/>
             <w:vAlign w:val="center"/>
           </w:tcPr>
           <w:p>
@@ -13110,7 +15339,7 @@
               <w:bottom w:val="single" w:sz="4" w:space="0" w:color="auto"/>
               <w:right w:val="single" w:sz="4" w:space="0" w:color="auto"/>
             </w:tcBorders>
-            <w:shd w:val="clear" w:color="auto" w:fill="FFFF00"/>
+            <w:shd w:val="clear" w:color="auto" w:fill="auto"/>
             <w:vAlign w:val="center"/>
           </w:tcPr>
           <w:p>
@@ -13147,7 +15376,7 @@
               <w:bottom w:val="single" w:sz="4" w:space="0" w:color="auto"/>
               <w:right w:val="single" w:sz="4" w:space="0" w:color="auto"/>
             </w:tcBorders>
-            <w:shd w:val="clear" w:color="auto" w:fill="FFFF00"/>
+            <w:shd w:val="clear" w:color="auto" w:fill="auto"/>
             <w:vAlign w:val="center"/>
           </w:tcPr>
           <w:p>
@@ -13182,7 +15411,7 @@
               <w:bottom w:val="single" w:sz="4" w:space="0" w:color="auto"/>
               <w:right w:val="single" w:sz="4" w:space="0" w:color="auto"/>
             </w:tcBorders>
-            <w:shd w:val="clear" w:color="auto" w:fill="FFFF00"/>
+            <w:shd w:val="clear" w:color="auto" w:fill="auto"/>
           </w:tcPr>
           <w:p>
             <w:pPr>
@@ -15903,7 +18132,7 @@
         <w:tc>
           <w:tcPr>
             <w:tcW w:w="1560" w:type="dxa"/>
-            <w:shd w:val="clear" w:color="auto" w:fill="FFFF00"/>
+            <w:shd w:val="clear" w:color="auto" w:fill="auto"/>
             <w:vAlign w:val="center"/>
           </w:tcPr>
           <w:p>
@@ -15965,7 +18194,7 @@
         <w:tc>
           <w:tcPr>
             <w:tcW w:w="9355" w:type="dxa"/>
-            <w:shd w:val="clear" w:color="auto" w:fill="FFFF00"/>
+            <w:shd w:val="clear" w:color="auto" w:fill="auto"/>
             <w:vAlign w:val="center"/>
           </w:tcPr>
           <w:p>

</xml_diff>